<commit_message>
add cluster environment manually
</commit_message>
<xml_diff>
--- a/Thesis/毕业论文草稿.docx
+++ b/Thesis/毕业论文草稿.docx
@@ -86,8 +86,6 @@
           <w:lang w:val="en-US" w:eastAsia="zh-CN"/>
         </w:rPr>
       </w:pPr>
-      <w:bookmarkStart w:id="0" w:name="_GoBack"/>
-      <w:bookmarkEnd w:id="0"/>
       <w:r>
         <w:rPr>
           <w:rFonts w:hint="eastAsia"/>
@@ -283,6 +281,7 @@
             <w:tcW w:w="624" w:type="dxa"/>
             <w:tcBorders>
               <w:top w:val="single" w:color="auto" w:sz="12" w:space="0"/>
+              <w:bottom w:val="nil"/>
               <w:tl2br w:val="nil"/>
               <w:tr2bl w:val="nil"/>
             </w:tcBorders>
@@ -320,8 +319,745 @@
             <w:tcW w:w="7919" w:type="dxa"/>
             <w:tcBorders>
               <w:top w:val="single" w:color="auto" w:sz="12" w:space="0"/>
+              <w:bottom w:val="nil"/>
               <w:tl2br w:val="nil"/>
               <w:tr2bl w:val="nil"/>
+            </w:tcBorders>
+            <w:vAlign w:val="top"/>
+          </w:tcPr>
+          <w:p>
+            <w:pPr>
+              <w:keepNext w:val="0"/>
+              <w:keepLines w:val="0"/>
+              <w:pageBreakBefore w:val="0"/>
+              <w:widowControl/>
+              <w:kinsoku/>
+              <w:wordWrap/>
+              <w:overflowPunct/>
+              <w:topLinePunct w:val="0"/>
+              <w:autoSpaceDE/>
+              <w:autoSpaceDN/>
+              <w:bidi w:val="0"/>
+              <w:adjustRightInd/>
+              <w:snapToGrid/>
+              <w:spacing w:line="360" w:lineRule="auto"/>
+              <w:jc w:val="both"/>
+              <w:textAlignment w:val="auto"/>
+              <w:rPr>
+                <w:rFonts w:hint="eastAsia" w:ascii="Times New Roman" w:hAnsi="Times New Roman" w:cs="Times New Roman"/>
+                <w:b w:val="0"/>
+                <w:bCs w:val="0"/>
+                <w:sz w:val="24"/>
+                <w:szCs w:val="24"/>
+                <w:vertAlign w:val="baseline"/>
+                <w:lang w:val="en-US" w:eastAsia="zh-CN"/>
+              </w:rPr>
+            </w:pPr>
+          </w:p>
+        </w:tc>
+      </w:tr>
+      <w:tr>
+        <w:tblPrEx>
+          <w:tblBorders>
+            <w:top w:val="single" w:color="auto" w:sz="12" w:space="0"/>
+            <w:left w:val="none" w:color="auto" w:sz="0" w:space="0"/>
+            <w:bottom w:val="single" w:color="auto" w:sz="12" w:space="0"/>
+            <w:right w:val="none" w:color="auto" w:sz="0" w:space="0"/>
+            <w:insideH w:val="none" w:color="auto" w:sz="0" w:space="0"/>
+            <w:insideV w:val="none" w:color="auto" w:sz="0" w:space="0"/>
+          </w:tblBorders>
+          <w:tblLayout w:type="fixed"/>
+          <w:tblCellMar>
+            <w:top w:w="0" w:type="dxa"/>
+            <w:left w:w="108" w:type="dxa"/>
+            <w:bottom w:w="0" w:type="dxa"/>
+            <w:right w:w="108" w:type="dxa"/>
+          </w:tblCellMar>
+        </w:tblPrEx>
+        <w:tc>
+          <w:tcPr>
+            <w:tcW w:w="624" w:type="dxa"/>
+            <w:tcBorders>
+              <w:top w:val="nil"/>
+            </w:tcBorders>
+          </w:tcPr>
+          <w:p>
+            <w:pPr>
+              <w:keepNext w:val="0"/>
+              <w:keepLines w:val="0"/>
+              <w:pageBreakBefore w:val="0"/>
+              <w:widowControl/>
+              <w:kinsoku/>
+              <w:wordWrap/>
+              <w:overflowPunct/>
+              <w:topLinePunct w:val="0"/>
+              <w:autoSpaceDE/>
+              <w:autoSpaceDN/>
+              <w:bidi w:val="0"/>
+              <w:adjustRightInd/>
+              <w:snapToGrid/>
+              <w:spacing w:line="360" w:lineRule="auto"/>
+              <w:jc w:val="both"/>
+              <w:textAlignment w:val="auto"/>
+              <w:rPr>
+                <w:rFonts w:hint="default" w:eastAsiaTheme="minorEastAsia"/>
+                <w:sz w:val="24"/>
+                <w:szCs w:val="24"/>
+                <w:vertAlign w:val="baseline"/>
+                <w:lang w:val="en-US" w:eastAsia="zh-CN"/>
+              </w:rPr>
+            </w:pPr>
+          </w:p>
+        </w:tc>
+        <w:tc>
+          <w:tcPr>
+            <w:tcW w:w="7919" w:type="dxa"/>
+            <w:tcBorders>
+              <w:top w:val="nil"/>
+            </w:tcBorders>
+            <w:vAlign w:val="top"/>
+          </w:tcPr>
+          <w:p>
+            <w:pPr>
+              <w:keepNext w:val="0"/>
+              <w:keepLines w:val="0"/>
+              <w:pageBreakBefore w:val="0"/>
+              <w:widowControl/>
+              <w:kinsoku/>
+              <w:wordWrap/>
+              <w:overflowPunct/>
+              <w:topLinePunct w:val="0"/>
+              <w:autoSpaceDE/>
+              <w:autoSpaceDN/>
+              <w:bidi w:val="0"/>
+              <w:adjustRightInd/>
+              <w:snapToGrid/>
+              <w:spacing w:line="360" w:lineRule="auto"/>
+              <w:jc w:val="both"/>
+              <w:textAlignment w:val="auto"/>
+              <w:rPr>
+                <w:rFonts w:hint="eastAsia" w:ascii="Times New Roman" w:hAnsi="Times New Roman" w:cs="Times New Roman"/>
+                <w:b w:val="0"/>
+                <w:bCs w:val="0"/>
+                <w:sz w:val="24"/>
+                <w:szCs w:val="24"/>
+                <w:vertAlign w:val="baseline"/>
+                <w:lang w:val="en-US" w:eastAsia="zh-CN"/>
+              </w:rPr>
+            </w:pPr>
+          </w:p>
+        </w:tc>
+      </w:tr>
+      <w:tr>
+        <w:tblPrEx>
+          <w:tblBorders>
+            <w:top w:val="single" w:color="auto" w:sz="12" w:space="0"/>
+            <w:left w:val="none" w:color="auto" w:sz="0" w:space="0"/>
+            <w:bottom w:val="single" w:color="auto" w:sz="12" w:space="0"/>
+            <w:right w:val="none" w:color="auto" w:sz="0" w:space="0"/>
+            <w:insideH w:val="none" w:color="auto" w:sz="0" w:space="0"/>
+            <w:insideV w:val="none" w:color="auto" w:sz="0" w:space="0"/>
+          </w:tblBorders>
+          <w:tblLayout w:type="fixed"/>
+          <w:tblCellMar>
+            <w:top w:w="0" w:type="dxa"/>
+            <w:left w:w="108" w:type="dxa"/>
+            <w:bottom w:w="0" w:type="dxa"/>
+            <w:right w:w="108" w:type="dxa"/>
+          </w:tblCellMar>
+        </w:tblPrEx>
+        <w:tc>
+          <w:tcPr>
+            <w:tcW w:w="624" w:type="dxa"/>
+            <w:tcBorders>
+              <w:top w:val="nil"/>
+            </w:tcBorders>
+          </w:tcPr>
+          <w:p>
+            <w:pPr>
+              <w:keepNext w:val="0"/>
+              <w:keepLines w:val="0"/>
+              <w:pageBreakBefore w:val="0"/>
+              <w:widowControl/>
+              <w:kinsoku/>
+              <w:wordWrap/>
+              <w:overflowPunct/>
+              <w:topLinePunct w:val="0"/>
+              <w:autoSpaceDE/>
+              <w:autoSpaceDN/>
+              <w:bidi w:val="0"/>
+              <w:adjustRightInd/>
+              <w:snapToGrid/>
+              <w:spacing w:line="360" w:lineRule="auto"/>
+              <w:jc w:val="both"/>
+              <w:textAlignment w:val="auto"/>
+              <w:rPr>
+                <w:rFonts w:hint="default" w:eastAsiaTheme="minorEastAsia"/>
+                <w:sz w:val="24"/>
+                <w:szCs w:val="24"/>
+                <w:vertAlign w:val="baseline"/>
+                <w:lang w:val="en-US" w:eastAsia="zh-CN"/>
+              </w:rPr>
+            </w:pPr>
+          </w:p>
+        </w:tc>
+        <w:tc>
+          <w:tcPr>
+            <w:tcW w:w="7919" w:type="dxa"/>
+            <w:tcBorders>
+              <w:top w:val="nil"/>
+            </w:tcBorders>
+            <w:vAlign w:val="top"/>
+          </w:tcPr>
+          <w:p>
+            <w:pPr>
+              <w:keepNext w:val="0"/>
+              <w:keepLines w:val="0"/>
+              <w:pageBreakBefore w:val="0"/>
+              <w:widowControl/>
+              <w:kinsoku/>
+              <w:wordWrap/>
+              <w:overflowPunct/>
+              <w:topLinePunct w:val="0"/>
+              <w:autoSpaceDE/>
+              <w:autoSpaceDN/>
+              <w:bidi w:val="0"/>
+              <w:adjustRightInd/>
+              <w:snapToGrid/>
+              <w:spacing w:line="360" w:lineRule="auto"/>
+              <w:jc w:val="both"/>
+              <w:textAlignment w:val="auto"/>
+              <w:rPr>
+                <w:rFonts w:hint="eastAsia" w:ascii="Times New Roman" w:hAnsi="Times New Roman" w:cs="Times New Roman"/>
+                <w:b w:val="0"/>
+                <w:bCs w:val="0"/>
+                <w:sz w:val="24"/>
+                <w:szCs w:val="24"/>
+                <w:vertAlign w:val="baseline"/>
+                <w:lang w:val="en-US" w:eastAsia="zh-CN"/>
+              </w:rPr>
+            </w:pPr>
+          </w:p>
+        </w:tc>
+      </w:tr>
+      <w:tr>
+        <w:tblPrEx>
+          <w:tblBorders>
+            <w:top w:val="single" w:color="auto" w:sz="12" w:space="0"/>
+            <w:left w:val="none" w:color="auto" w:sz="0" w:space="0"/>
+            <w:bottom w:val="single" w:color="auto" w:sz="12" w:space="0"/>
+            <w:right w:val="none" w:color="auto" w:sz="0" w:space="0"/>
+            <w:insideH w:val="none" w:color="auto" w:sz="0" w:space="0"/>
+            <w:insideV w:val="none" w:color="auto" w:sz="0" w:space="0"/>
+          </w:tblBorders>
+          <w:tblLayout w:type="fixed"/>
+          <w:tblCellMar>
+            <w:top w:w="0" w:type="dxa"/>
+            <w:left w:w="108" w:type="dxa"/>
+            <w:bottom w:w="0" w:type="dxa"/>
+            <w:right w:w="108" w:type="dxa"/>
+          </w:tblCellMar>
+        </w:tblPrEx>
+        <w:tc>
+          <w:tcPr>
+            <w:tcW w:w="624" w:type="dxa"/>
+            <w:tcBorders>
+              <w:top w:val="nil"/>
+            </w:tcBorders>
+          </w:tcPr>
+          <w:p>
+            <w:pPr>
+              <w:keepNext w:val="0"/>
+              <w:keepLines w:val="0"/>
+              <w:pageBreakBefore w:val="0"/>
+              <w:widowControl/>
+              <w:kinsoku/>
+              <w:wordWrap/>
+              <w:overflowPunct/>
+              <w:topLinePunct w:val="0"/>
+              <w:autoSpaceDE/>
+              <w:autoSpaceDN/>
+              <w:bidi w:val="0"/>
+              <w:adjustRightInd/>
+              <w:snapToGrid/>
+              <w:spacing w:line="360" w:lineRule="auto"/>
+              <w:jc w:val="both"/>
+              <w:textAlignment w:val="auto"/>
+              <w:rPr>
+                <w:rFonts w:hint="default" w:eastAsiaTheme="minorEastAsia"/>
+                <w:sz w:val="24"/>
+                <w:szCs w:val="24"/>
+                <w:vertAlign w:val="baseline"/>
+                <w:lang w:val="en-US" w:eastAsia="zh-CN"/>
+              </w:rPr>
+            </w:pPr>
+          </w:p>
+        </w:tc>
+        <w:tc>
+          <w:tcPr>
+            <w:tcW w:w="7919" w:type="dxa"/>
+            <w:tcBorders>
+              <w:top w:val="nil"/>
+            </w:tcBorders>
+            <w:vAlign w:val="top"/>
+          </w:tcPr>
+          <w:p>
+            <w:pPr>
+              <w:keepNext w:val="0"/>
+              <w:keepLines w:val="0"/>
+              <w:pageBreakBefore w:val="0"/>
+              <w:widowControl/>
+              <w:kinsoku/>
+              <w:wordWrap/>
+              <w:overflowPunct/>
+              <w:topLinePunct w:val="0"/>
+              <w:autoSpaceDE/>
+              <w:autoSpaceDN/>
+              <w:bidi w:val="0"/>
+              <w:adjustRightInd/>
+              <w:snapToGrid/>
+              <w:spacing w:line="360" w:lineRule="auto"/>
+              <w:jc w:val="both"/>
+              <w:textAlignment w:val="auto"/>
+              <w:rPr>
+                <w:rFonts w:hint="eastAsia" w:ascii="Times New Roman" w:hAnsi="Times New Roman" w:cs="Times New Roman"/>
+                <w:b w:val="0"/>
+                <w:bCs w:val="0"/>
+                <w:sz w:val="24"/>
+                <w:szCs w:val="24"/>
+                <w:vertAlign w:val="baseline"/>
+                <w:lang w:val="en-US" w:eastAsia="zh-CN"/>
+              </w:rPr>
+            </w:pPr>
+          </w:p>
+        </w:tc>
+      </w:tr>
+      <w:tr>
+        <w:tblPrEx>
+          <w:tblBorders>
+            <w:top w:val="single" w:color="auto" w:sz="12" w:space="0"/>
+            <w:left w:val="none" w:color="auto" w:sz="0" w:space="0"/>
+            <w:bottom w:val="single" w:color="auto" w:sz="12" w:space="0"/>
+            <w:right w:val="none" w:color="auto" w:sz="0" w:space="0"/>
+            <w:insideH w:val="none" w:color="auto" w:sz="0" w:space="0"/>
+            <w:insideV w:val="none" w:color="auto" w:sz="0" w:space="0"/>
+          </w:tblBorders>
+          <w:tblLayout w:type="fixed"/>
+          <w:tblCellMar>
+            <w:top w:w="0" w:type="dxa"/>
+            <w:left w:w="108" w:type="dxa"/>
+            <w:bottom w:w="0" w:type="dxa"/>
+            <w:right w:w="108" w:type="dxa"/>
+          </w:tblCellMar>
+        </w:tblPrEx>
+        <w:tc>
+          <w:tcPr>
+            <w:tcW w:w="624" w:type="dxa"/>
+            <w:tcBorders>
+              <w:top w:val="nil"/>
+            </w:tcBorders>
+          </w:tcPr>
+          <w:p>
+            <w:pPr>
+              <w:keepNext w:val="0"/>
+              <w:keepLines w:val="0"/>
+              <w:pageBreakBefore w:val="0"/>
+              <w:widowControl/>
+              <w:kinsoku/>
+              <w:wordWrap/>
+              <w:overflowPunct/>
+              <w:topLinePunct w:val="0"/>
+              <w:autoSpaceDE/>
+              <w:autoSpaceDN/>
+              <w:bidi w:val="0"/>
+              <w:adjustRightInd/>
+              <w:snapToGrid/>
+              <w:spacing w:line="360" w:lineRule="auto"/>
+              <w:jc w:val="both"/>
+              <w:textAlignment w:val="auto"/>
+              <w:rPr>
+                <w:rFonts w:hint="default" w:eastAsiaTheme="minorEastAsia"/>
+                <w:sz w:val="24"/>
+                <w:szCs w:val="24"/>
+                <w:vertAlign w:val="baseline"/>
+                <w:lang w:val="en-US" w:eastAsia="zh-CN"/>
+              </w:rPr>
+            </w:pPr>
+          </w:p>
+        </w:tc>
+        <w:tc>
+          <w:tcPr>
+            <w:tcW w:w="7919" w:type="dxa"/>
+            <w:tcBorders>
+              <w:top w:val="nil"/>
+            </w:tcBorders>
+            <w:vAlign w:val="top"/>
+          </w:tcPr>
+          <w:p>
+            <w:pPr>
+              <w:keepNext w:val="0"/>
+              <w:keepLines w:val="0"/>
+              <w:pageBreakBefore w:val="0"/>
+              <w:widowControl/>
+              <w:kinsoku/>
+              <w:wordWrap/>
+              <w:overflowPunct/>
+              <w:topLinePunct w:val="0"/>
+              <w:autoSpaceDE/>
+              <w:autoSpaceDN/>
+              <w:bidi w:val="0"/>
+              <w:adjustRightInd/>
+              <w:snapToGrid/>
+              <w:spacing w:line="360" w:lineRule="auto"/>
+              <w:jc w:val="both"/>
+              <w:textAlignment w:val="auto"/>
+              <w:rPr>
+                <w:rFonts w:hint="eastAsia" w:ascii="Times New Roman" w:hAnsi="Times New Roman" w:cs="Times New Roman"/>
+                <w:b w:val="0"/>
+                <w:bCs w:val="0"/>
+                <w:sz w:val="24"/>
+                <w:szCs w:val="24"/>
+                <w:vertAlign w:val="baseline"/>
+                <w:lang w:val="en-US" w:eastAsia="zh-CN"/>
+              </w:rPr>
+            </w:pPr>
+          </w:p>
+        </w:tc>
+      </w:tr>
+      <w:tr>
+        <w:tblPrEx>
+          <w:tblBorders>
+            <w:top w:val="single" w:color="auto" w:sz="12" w:space="0"/>
+            <w:left w:val="none" w:color="auto" w:sz="0" w:space="0"/>
+            <w:bottom w:val="single" w:color="auto" w:sz="12" w:space="0"/>
+            <w:right w:val="none" w:color="auto" w:sz="0" w:space="0"/>
+            <w:insideH w:val="none" w:color="auto" w:sz="0" w:space="0"/>
+            <w:insideV w:val="none" w:color="auto" w:sz="0" w:space="0"/>
+          </w:tblBorders>
+          <w:tblLayout w:type="fixed"/>
+          <w:tblCellMar>
+            <w:top w:w="0" w:type="dxa"/>
+            <w:left w:w="108" w:type="dxa"/>
+            <w:bottom w:w="0" w:type="dxa"/>
+            <w:right w:w="108" w:type="dxa"/>
+          </w:tblCellMar>
+        </w:tblPrEx>
+        <w:tc>
+          <w:tcPr>
+            <w:tcW w:w="624" w:type="dxa"/>
+            <w:tcBorders>
+              <w:top w:val="nil"/>
+            </w:tcBorders>
+          </w:tcPr>
+          <w:p>
+            <w:pPr>
+              <w:keepNext w:val="0"/>
+              <w:keepLines w:val="0"/>
+              <w:pageBreakBefore w:val="0"/>
+              <w:widowControl/>
+              <w:kinsoku/>
+              <w:wordWrap/>
+              <w:overflowPunct/>
+              <w:topLinePunct w:val="0"/>
+              <w:autoSpaceDE/>
+              <w:autoSpaceDN/>
+              <w:bidi w:val="0"/>
+              <w:adjustRightInd/>
+              <w:snapToGrid/>
+              <w:spacing w:line="360" w:lineRule="auto"/>
+              <w:jc w:val="both"/>
+              <w:textAlignment w:val="auto"/>
+              <w:rPr>
+                <w:rFonts w:hint="default" w:eastAsiaTheme="minorEastAsia"/>
+                <w:sz w:val="24"/>
+                <w:szCs w:val="24"/>
+                <w:vertAlign w:val="baseline"/>
+                <w:lang w:val="en-US" w:eastAsia="zh-CN"/>
+              </w:rPr>
+            </w:pPr>
+          </w:p>
+        </w:tc>
+        <w:tc>
+          <w:tcPr>
+            <w:tcW w:w="7919" w:type="dxa"/>
+            <w:tcBorders>
+              <w:top w:val="nil"/>
+            </w:tcBorders>
+            <w:vAlign w:val="top"/>
+          </w:tcPr>
+          <w:p>
+            <w:pPr>
+              <w:keepNext w:val="0"/>
+              <w:keepLines w:val="0"/>
+              <w:pageBreakBefore w:val="0"/>
+              <w:widowControl/>
+              <w:kinsoku/>
+              <w:wordWrap/>
+              <w:overflowPunct/>
+              <w:topLinePunct w:val="0"/>
+              <w:autoSpaceDE/>
+              <w:autoSpaceDN/>
+              <w:bidi w:val="0"/>
+              <w:adjustRightInd/>
+              <w:snapToGrid/>
+              <w:spacing w:line="360" w:lineRule="auto"/>
+              <w:jc w:val="both"/>
+              <w:textAlignment w:val="auto"/>
+              <w:rPr>
+                <w:rFonts w:hint="eastAsia" w:ascii="Times New Roman" w:hAnsi="Times New Roman" w:cs="Times New Roman"/>
+                <w:b w:val="0"/>
+                <w:bCs w:val="0"/>
+                <w:sz w:val="24"/>
+                <w:szCs w:val="24"/>
+                <w:vertAlign w:val="baseline"/>
+                <w:lang w:val="en-US" w:eastAsia="zh-CN"/>
+              </w:rPr>
+            </w:pPr>
+          </w:p>
+        </w:tc>
+      </w:tr>
+      <w:tr>
+        <w:tblPrEx>
+          <w:tblBorders>
+            <w:top w:val="single" w:color="auto" w:sz="12" w:space="0"/>
+            <w:left w:val="none" w:color="auto" w:sz="0" w:space="0"/>
+            <w:bottom w:val="single" w:color="auto" w:sz="12" w:space="0"/>
+            <w:right w:val="none" w:color="auto" w:sz="0" w:space="0"/>
+            <w:insideH w:val="none" w:color="auto" w:sz="0" w:space="0"/>
+            <w:insideV w:val="none" w:color="auto" w:sz="0" w:space="0"/>
+          </w:tblBorders>
+          <w:tblLayout w:type="fixed"/>
+          <w:tblCellMar>
+            <w:top w:w="0" w:type="dxa"/>
+            <w:left w:w="108" w:type="dxa"/>
+            <w:bottom w:w="0" w:type="dxa"/>
+            <w:right w:w="108" w:type="dxa"/>
+          </w:tblCellMar>
+        </w:tblPrEx>
+        <w:tc>
+          <w:tcPr>
+            <w:tcW w:w="624" w:type="dxa"/>
+            <w:tcBorders>
+              <w:top w:val="nil"/>
+            </w:tcBorders>
+          </w:tcPr>
+          <w:p>
+            <w:pPr>
+              <w:keepNext w:val="0"/>
+              <w:keepLines w:val="0"/>
+              <w:pageBreakBefore w:val="0"/>
+              <w:widowControl/>
+              <w:kinsoku/>
+              <w:wordWrap/>
+              <w:overflowPunct/>
+              <w:topLinePunct w:val="0"/>
+              <w:autoSpaceDE/>
+              <w:autoSpaceDN/>
+              <w:bidi w:val="0"/>
+              <w:adjustRightInd/>
+              <w:snapToGrid/>
+              <w:spacing w:line="360" w:lineRule="auto"/>
+              <w:jc w:val="both"/>
+              <w:textAlignment w:val="auto"/>
+              <w:rPr>
+                <w:rFonts w:hint="default" w:eastAsiaTheme="minorEastAsia"/>
+                <w:sz w:val="24"/>
+                <w:szCs w:val="24"/>
+                <w:vertAlign w:val="baseline"/>
+                <w:lang w:val="en-US" w:eastAsia="zh-CN"/>
+              </w:rPr>
+            </w:pPr>
+          </w:p>
+        </w:tc>
+        <w:tc>
+          <w:tcPr>
+            <w:tcW w:w="7919" w:type="dxa"/>
+            <w:tcBorders>
+              <w:top w:val="nil"/>
+            </w:tcBorders>
+            <w:vAlign w:val="top"/>
+          </w:tcPr>
+          <w:p>
+            <w:pPr>
+              <w:keepNext w:val="0"/>
+              <w:keepLines w:val="0"/>
+              <w:pageBreakBefore w:val="0"/>
+              <w:widowControl/>
+              <w:kinsoku/>
+              <w:wordWrap/>
+              <w:overflowPunct/>
+              <w:topLinePunct w:val="0"/>
+              <w:autoSpaceDE/>
+              <w:autoSpaceDN/>
+              <w:bidi w:val="0"/>
+              <w:adjustRightInd/>
+              <w:snapToGrid/>
+              <w:spacing w:line="360" w:lineRule="auto"/>
+              <w:jc w:val="both"/>
+              <w:textAlignment w:val="auto"/>
+              <w:rPr>
+                <w:rFonts w:hint="eastAsia" w:ascii="Times New Roman" w:hAnsi="Times New Roman" w:cs="Times New Roman"/>
+                <w:b w:val="0"/>
+                <w:bCs w:val="0"/>
+                <w:sz w:val="24"/>
+                <w:szCs w:val="24"/>
+                <w:vertAlign w:val="baseline"/>
+                <w:lang w:val="en-US" w:eastAsia="zh-CN"/>
+              </w:rPr>
+            </w:pPr>
+          </w:p>
+        </w:tc>
+      </w:tr>
+      <w:tr>
+        <w:tblPrEx>
+          <w:tblBorders>
+            <w:top w:val="single" w:color="auto" w:sz="12" w:space="0"/>
+            <w:left w:val="none" w:color="auto" w:sz="0" w:space="0"/>
+            <w:bottom w:val="single" w:color="auto" w:sz="12" w:space="0"/>
+            <w:right w:val="none" w:color="auto" w:sz="0" w:space="0"/>
+            <w:insideH w:val="none" w:color="auto" w:sz="0" w:space="0"/>
+            <w:insideV w:val="none" w:color="auto" w:sz="0" w:space="0"/>
+          </w:tblBorders>
+          <w:tblLayout w:type="fixed"/>
+          <w:tblCellMar>
+            <w:top w:w="0" w:type="dxa"/>
+            <w:left w:w="108" w:type="dxa"/>
+            <w:bottom w:w="0" w:type="dxa"/>
+            <w:right w:w="108" w:type="dxa"/>
+          </w:tblCellMar>
+        </w:tblPrEx>
+        <w:tc>
+          <w:tcPr>
+            <w:tcW w:w="624" w:type="dxa"/>
+            <w:tcBorders>
+              <w:top w:val="nil"/>
+            </w:tcBorders>
+          </w:tcPr>
+          <w:p>
+            <w:pPr>
+              <w:keepNext w:val="0"/>
+              <w:keepLines w:val="0"/>
+              <w:pageBreakBefore w:val="0"/>
+              <w:widowControl/>
+              <w:kinsoku/>
+              <w:wordWrap/>
+              <w:overflowPunct/>
+              <w:topLinePunct w:val="0"/>
+              <w:autoSpaceDE/>
+              <w:autoSpaceDN/>
+              <w:bidi w:val="0"/>
+              <w:adjustRightInd/>
+              <w:snapToGrid/>
+              <w:spacing w:line="360" w:lineRule="auto"/>
+              <w:jc w:val="both"/>
+              <w:textAlignment w:val="auto"/>
+              <w:rPr>
+                <w:rFonts w:hint="default" w:eastAsiaTheme="minorEastAsia"/>
+                <w:sz w:val="24"/>
+                <w:szCs w:val="24"/>
+                <w:vertAlign w:val="baseline"/>
+                <w:lang w:val="en-US" w:eastAsia="zh-CN"/>
+              </w:rPr>
+            </w:pPr>
+          </w:p>
+        </w:tc>
+        <w:tc>
+          <w:tcPr>
+            <w:tcW w:w="7919" w:type="dxa"/>
+            <w:tcBorders>
+              <w:top w:val="nil"/>
+            </w:tcBorders>
+            <w:vAlign w:val="top"/>
+          </w:tcPr>
+          <w:p>
+            <w:pPr>
+              <w:keepNext w:val="0"/>
+              <w:keepLines w:val="0"/>
+              <w:pageBreakBefore w:val="0"/>
+              <w:widowControl/>
+              <w:kinsoku/>
+              <w:wordWrap/>
+              <w:overflowPunct/>
+              <w:topLinePunct w:val="0"/>
+              <w:autoSpaceDE/>
+              <w:autoSpaceDN/>
+              <w:bidi w:val="0"/>
+              <w:adjustRightInd/>
+              <w:snapToGrid/>
+              <w:spacing w:line="360" w:lineRule="auto"/>
+              <w:jc w:val="both"/>
+              <w:textAlignment w:val="auto"/>
+              <w:rPr>
+                <w:rFonts w:hint="eastAsia" w:ascii="Times New Roman" w:hAnsi="Times New Roman" w:cs="Times New Roman"/>
+                <w:b w:val="0"/>
+                <w:bCs w:val="0"/>
+                <w:sz w:val="24"/>
+                <w:szCs w:val="24"/>
+                <w:vertAlign w:val="baseline"/>
+                <w:lang w:val="en-US" w:eastAsia="zh-CN"/>
+              </w:rPr>
+            </w:pPr>
+          </w:p>
+        </w:tc>
+      </w:tr>
+      <w:tr>
+        <w:tblPrEx>
+          <w:tblBorders>
+            <w:top w:val="single" w:color="auto" w:sz="12" w:space="0"/>
+            <w:left w:val="none" w:color="auto" w:sz="0" w:space="0"/>
+            <w:bottom w:val="single" w:color="auto" w:sz="12" w:space="0"/>
+            <w:right w:val="none" w:color="auto" w:sz="0" w:space="0"/>
+            <w:insideH w:val="none" w:color="auto" w:sz="0" w:space="0"/>
+            <w:insideV w:val="none" w:color="auto" w:sz="0" w:space="0"/>
+          </w:tblBorders>
+          <w:tblLayout w:type="fixed"/>
+          <w:tblCellMar>
+            <w:top w:w="0" w:type="dxa"/>
+            <w:left w:w="108" w:type="dxa"/>
+            <w:bottom w:w="0" w:type="dxa"/>
+            <w:right w:w="108" w:type="dxa"/>
+          </w:tblCellMar>
+        </w:tblPrEx>
+        <w:tc>
+          <w:tcPr>
+            <w:tcW w:w="624" w:type="dxa"/>
+            <w:tcBorders>
+              <w:top w:val="nil"/>
+            </w:tcBorders>
+          </w:tcPr>
+          <w:p>
+            <w:pPr>
+              <w:keepNext w:val="0"/>
+              <w:keepLines w:val="0"/>
+              <w:pageBreakBefore w:val="0"/>
+              <w:widowControl/>
+              <w:kinsoku/>
+              <w:wordWrap/>
+              <w:overflowPunct/>
+              <w:topLinePunct w:val="0"/>
+              <w:autoSpaceDE/>
+              <w:autoSpaceDN/>
+              <w:bidi w:val="0"/>
+              <w:adjustRightInd/>
+              <w:snapToGrid/>
+              <w:spacing w:line="360" w:lineRule="auto"/>
+              <w:jc w:val="both"/>
+              <w:textAlignment w:val="auto"/>
+              <w:rPr>
+                <w:rFonts w:hint="default" w:eastAsiaTheme="minorEastAsia"/>
+                <w:sz w:val="24"/>
+                <w:szCs w:val="24"/>
+                <w:vertAlign w:val="baseline"/>
+                <w:lang w:val="en-US" w:eastAsia="zh-CN"/>
+              </w:rPr>
+            </w:pPr>
+          </w:p>
+        </w:tc>
+        <w:tc>
+          <w:tcPr>
+            <w:tcW w:w="7919" w:type="dxa"/>
+            <w:tcBorders>
+              <w:top w:val="nil"/>
             </w:tcBorders>
             <w:vAlign w:val="top"/>
           </w:tcPr>
@@ -2412,7 +3148,7 @@
                 <w:lang w:val="en-US" w:eastAsia="zh-CN"/>
               </w:rPr>
               <w:object>
-                <v:shape id="_x0000_i1118" o:spt="75" type="#_x0000_t75" style="height:9.35pt;width:19.5pt;" o:ole="t" filled="f" o:preferrelative="t" stroked="f" coordsize="21600,21600">
+                <v:shape id="_x0000_i1047" o:spt="75" type="#_x0000_t75" style="height:9.35pt;width:19.5pt;" o:ole="t" filled="f" o:preferrelative="t" stroked="f" coordsize="21600,21600">
                   <v:path/>
                   <v:fill on="f" focussize="0,0"/>
                   <v:stroke on="f"/>
@@ -2421,7 +3157,7 @@
                   <w10:wrap type="none"/>
                   <w10:anchorlock/>
                 </v:shape>
-                <o:OLEObject Type="Embed" ProgID="Equation.Ribbit" ShapeID="_x0000_i1118" DrawAspect="Content" ObjectID="_1468075747" r:id="rId36">
+                <o:OLEObject Type="Embed" ProgID="Equation.Ribbit" ShapeID="_x0000_i1047" DrawAspect="Content" ObjectID="_1468075747" r:id="rId36">
                   <o:LockedField>false</o:LockedField>
                 </o:OLEObject>
               </w:object>
@@ -2444,7 +3180,7 @@
                 <w:lang w:val="en-US" w:eastAsia="zh-CN"/>
               </w:rPr>
               <w:object>
-                <v:shape id="_x0000_i1119" o:spt="75" type="#_x0000_t75" style="height:10.4pt;width:20.9pt;" o:ole="t" filled="f" o:preferrelative="t" stroked="f" coordsize="21600,21600">
+                <v:shape id="_x0000_i1048" o:spt="75" type="#_x0000_t75" style="height:10.4pt;width:20.9pt;" o:ole="t" filled="f" o:preferrelative="t" stroked="f" coordsize="21600,21600">
                   <v:path/>
                   <v:fill on="f" focussize="0,0"/>
                   <v:stroke on="f"/>
@@ -2453,7 +3189,7 @@
                   <w10:wrap type="none"/>
                   <w10:anchorlock/>
                 </v:shape>
-                <o:OLEObject Type="Embed" ProgID="Equation.Ribbit" ShapeID="_x0000_i1119" DrawAspect="Content" ObjectID="_1468075748" r:id="rId37">
+                <o:OLEObject Type="Embed" ProgID="Equation.Ribbit" ShapeID="_x0000_i1048" DrawAspect="Content" ObjectID="_1468075748" r:id="rId37">
                   <o:LockedField>false</o:LockedField>
                 </o:OLEObject>
               </w:object>
@@ -2597,7 +3333,7 @@
                 <w:lang w:val="en-US" w:eastAsia="zh-CN"/>
               </w:rPr>
               <w:object>
-                <v:shape id="_x0000_i1120" o:spt="75" type="#_x0000_t75" style="height:9.35pt;width:19.5pt;" o:ole="t" filled="f" o:preferrelative="t" stroked="f" coordsize="21600,21600">
+                <v:shape id="_x0000_i1049" o:spt="75" type="#_x0000_t75" style="height:9.35pt;width:19.5pt;" o:ole="t" filled="f" o:preferrelative="t" stroked="f" coordsize="21600,21600">
                   <v:path/>
                   <v:fill on="f" focussize="0,0"/>
                   <v:stroke on="f"/>
@@ -2606,7 +3342,7 @@
                   <w10:wrap type="none"/>
                   <w10:anchorlock/>
                 </v:shape>
-                <o:OLEObject Type="Embed" ProgID="Equation.Ribbit" ShapeID="_x0000_i1120" DrawAspect="Content" ObjectID="_1468075749" r:id="rId38">
+                <o:OLEObject Type="Embed" ProgID="Equation.Ribbit" ShapeID="_x0000_i1049" DrawAspect="Content" ObjectID="_1468075749" r:id="rId38">
                   <o:LockedField>false</o:LockedField>
                 </o:OLEObject>
               </w:object>
@@ -3046,7 +3782,7 @@
                 <w:lang w:val="en-US" w:eastAsia="zh-CN"/>
               </w:rPr>
               <w:object>
-                <v:shape id="_x0000_i1121" o:spt="75" type="#_x0000_t75" style="height:10.4pt;width:20.9pt;" o:ole="t" filled="f" o:preferrelative="t" stroked="f" coordsize="21600,21600">
+                <v:shape id="_x0000_i1050" o:spt="75" type="#_x0000_t75" style="height:10.4pt;width:20.9pt;" o:ole="t" filled="f" o:preferrelative="t" stroked="f" coordsize="21600,21600">
                   <v:path/>
                   <v:fill on="f" focussize="0,0"/>
                   <v:stroke on="f"/>
@@ -3055,7 +3791,7 @@
                   <w10:wrap type="none"/>
                   <w10:anchorlock/>
                 </v:shape>
-                <o:OLEObject Type="Embed" ProgID="Equation.Ribbit" ShapeID="_x0000_i1121" DrawAspect="Content" ObjectID="_1468075750" r:id="rId39">
+                <o:OLEObject Type="Embed" ProgID="Equation.Ribbit" ShapeID="_x0000_i1050" DrawAspect="Content" ObjectID="_1468075750" r:id="rId39">
                   <o:LockedField>false</o:LockedField>
                 </o:OLEObject>
               </w:object>
@@ -3078,7 +3814,7 @@
                 <w:lang w:val="en-US" w:eastAsia="zh-CN"/>
               </w:rPr>
               <w:object>
-                <v:shape id="_x0000_i1122" o:spt="75" type="#_x0000_t75" style="height:9.35pt;width:23.8pt;" o:ole="t" filled="f" o:preferrelative="t" stroked="f" coordsize="21600,21600">
+                <v:shape id="_x0000_i1051" o:spt="75" type="#_x0000_t75" style="height:9.35pt;width:23.8pt;" o:ole="t" filled="f" o:preferrelative="t" stroked="f" coordsize="21600,21600">
                   <v:path/>
                   <v:fill on="f" focussize="0,0"/>
                   <v:stroke on="f"/>
@@ -3087,7 +3823,7 @@
                   <w10:wrap type="none"/>
                   <w10:anchorlock/>
                 </v:shape>
-                <o:OLEObject Type="Embed" ProgID="Equation.Ribbit" ShapeID="_x0000_i1122" DrawAspect="Content" ObjectID="_1468075751" r:id="rId40">
+                <o:OLEObject Type="Embed" ProgID="Equation.Ribbit" ShapeID="_x0000_i1051" DrawAspect="Content" ObjectID="_1468075751" r:id="rId40">
                   <o:LockedField>false</o:LockedField>
                 </o:OLEObject>
               </w:object>
@@ -3179,7 +3915,7 @@
                 <w:lang w:val="en-US" w:eastAsia="zh-CN"/>
               </w:rPr>
               <w:object>
-                <v:shape id="_x0000_i1123" o:spt="75" type="#_x0000_t75" style="height:9.35pt;width:23.8pt;" o:ole="t" filled="f" o:preferrelative="t" stroked="f" coordsize="21600,21600">
+                <v:shape id="_x0000_i1052" o:spt="75" type="#_x0000_t75" style="height:9.35pt;width:23.8pt;" o:ole="t" filled="f" o:preferrelative="t" stroked="f" coordsize="21600,21600">
                   <v:path/>
                   <v:fill on="f" focussize="0,0"/>
                   <v:stroke on="f"/>
@@ -3188,7 +3924,7 @@
                   <w10:wrap type="none"/>
                   <w10:anchorlock/>
                 </v:shape>
-                <o:OLEObject Type="Embed" ProgID="Equation.Ribbit" ShapeID="_x0000_i1123" DrawAspect="Content" ObjectID="_1468075752" r:id="rId41">
+                <o:OLEObject Type="Embed" ProgID="Equation.Ribbit" ShapeID="_x0000_i1052" DrawAspect="Content" ObjectID="_1468075752" r:id="rId41">
                   <o:LockedField>false</o:LockedField>
                 </o:OLEObject>
               </w:object>
@@ -3324,7 +4060,7 @@
                 <w:lang w:val="en-US" w:eastAsia="zh-CN"/>
               </w:rPr>
               <w:object>
-                <v:shape id="_x0000_i1124" o:spt="75" type="#_x0000_t75" style="height:9.35pt;width:23.8pt;" o:ole="t" filled="f" o:preferrelative="t" stroked="f" coordsize="21600,21600">
+                <v:shape id="_x0000_i1053" o:spt="75" type="#_x0000_t75" style="height:9.35pt;width:23.8pt;" o:ole="t" filled="f" o:preferrelative="t" stroked="f" coordsize="21600,21600">
                   <v:path/>
                   <v:fill on="f" focussize="0,0"/>
                   <v:stroke on="f"/>
@@ -3333,7 +4069,7 @@
                   <w10:wrap type="none"/>
                   <w10:anchorlock/>
                 </v:shape>
-                <o:OLEObject Type="Embed" ProgID="Equation.Ribbit" ShapeID="_x0000_i1124" DrawAspect="Content" ObjectID="_1468075753" r:id="rId42">
+                <o:OLEObject Type="Embed" ProgID="Equation.Ribbit" ShapeID="_x0000_i1053" DrawAspect="Content" ObjectID="_1468075753" r:id="rId42">
                   <o:LockedField>false</o:LockedField>
                 </o:OLEObject>
               </w:object>
@@ -3356,7 +4092,7 @@
                 <w:lang w:val="en-US" w:eastAsia="zh-CN"/>
               </w:rPr>
               <w:object>
-                <v:shape id="_x0000_i1125" o:spt="75" type="#_x0000_t75" style="height:9.35pt;width:30.1pt;" o:ole="t" filled="f" o:preferrelative="t" stroked="f" coordsize="21600,21600">
+                <v:shape id="_x0000_i1054" o:spt="75" type="#_x0000_t75" style="height:9.35pt;width:30.1pt;" o:ole="t" filled="f" o:preferrelative="t" stroked="f" coordsize="21600,21600">
                   <v:path/>
                   <v:fill on="f" focussize="0,0"/>
                   <v:stroke on="f"/>
@@ -3365,7 +4101,7 @@
                   <w10:wrap type="none"/>
                   <w10:anchorlock/>
                 </v:shape>
-                <o:OLEObject Type="Embed" ProgID="Equation.Ribbit" ShapeID="_x0000_i1125" DrawAspect="Content" ObjectID="_1468075754" r:id="rId43">
+                <o:OLEObject Type="Embed" ProgID="Equation.Ribbit" ShapeID="_x0000_i1054" DrawAspect="Content" ObjectID="_1468075754" r:id="rId43">
                   <o:LockedField>false</o:LockedField>
                 </o:OLEObject>
               </w:object>
@@ -3501,7 +4237,7 @@
                 <w:lang w:val="en-US" w:eastAsia="zh-CN"/>
               </w:rPr>
               <w:object>
-                <v:shape id="_x0000_i1126" o:spt="75" type="#_x0000_t75" style="height:14pt;width:198pt;" o:ole="t" filled="f" o:preferrelative="t" stroked="f" coordsize="21600,21600">
+                <v:shape id="_x0000_i1055" o:spt="75" type="#_x0000_t75" style="height:14pt;width:198pt;" o:ole="t" filled="f" o:preferrelative="t" stroked="f" coordsize="21600,21600">
                   <v:path/>
                   <v:fill on="f" focussize="0,0"/>
                   <v:stroke on="f"/>
@@ -3510,7 +4246,7 @@
                   <w10:wrap type="none"/>
                   <w10:anchorlock/>
                 </v:shape>
-                <o:OLEObject Type="Embed" ProgID="Equation.Ribbit" ShapeID="_x0000_i1126" DrawAspect="Content" ObjectID="_1468075755" r:id="rId44">
+                <o:OLEObject Type="Embed" ProgID="Equation.Ribbit" ShapeID="_x0000_i1055" DrawAspect="Content" ObjectID="_1468075755" r:id="rId44">
                   <o:LockedField>false</o:LockedField>
                 </o:OLEObject>
               </w:object>
@@ -3663,7 +4399,7 @@
                 <w:lang w:val="en-US" w:eastAsia="zh-CN"/>
               </w:rPr>
               <w:object>
-                <v:shape id="_x0000_i1127" o:spt="75" type="#_x0000_t75" style="height:9.35pt;width:20.7pt;" o:ole="t" filled="f" o:preferrelative="t" stroked="f" coordsize="21600,21600">
+                <v:shape id="_x0000_i1056" o:spt="75" type="#_x0000_t75" style="height:9.35pt;width:20.7pt;" o:ole="t" filled="f" o:preferrelative="t" stroked="f" coordsize="21600,21600">
                   <v:path/>
                   <v:fill on="f" focussize="0,0"/>
                   <v:stroke on="f"/>
@@ -3672,7 +4408,7 @@
                   <w10:wrap type="none"/>
                   <w10:anchorlock/>
                 </v:shape>
-                <o:OLEObject Type="Embed" ProgID="Equation.Ribbit" ShapeID="_x0000_i1127" DrawAspect="Content" ObjectID="_1468075756" r:id="rId46">
+                <o:OLEObject Type="Embed" ProgID="Equation.Ribbit" ShapeID="_x0000_i1056" DrawAspect="Content" ObjectID="_1468075756" r:id="rId46">
                   <o:LockedField>false</o:LockedField>
                 </o:OLEObject>
               </w:object>
@@ -4080,7 +4816,7 @@
                 <w:lang w:val="en-US" w:eastAsia="zh-CN"/>
               </w:rPr>
               <w:object>
-                <v:shape id="_x0000_i1128" o:spt="75" type="#_x0000_t75" style="height:9.35pt;width:20.7pt;" o:ole="t" filled="f" o:preferrelative="t" stroked="f" coordsize="21600,21600">
+                <v:shape id="_x0000_i1057" o:spt="75" type="#_x0000_t75" style="height:9.35pt;width:20.7pt;" o:ole="t" filled="f" o:preferrelative="t" stroked="f" coordsize="21600,21600">
                   <v:path/>
                   <v:fill on="f" focussize="0,0"/>
                   <v:stroke on="f"/>
@@ -4089,7 +4825,7 @@
                   <w10:wrap type="none"/>
                   <w10:anchorlock/>
                 </v:shape>
-                <o:OLEObject Type="Embed" ProgID="Equation.Ribbit" ShapeID="_x0000_i1128" DrawAspect="Content" ObjectID="_1468075757" r:id="rId47">
+                <o:OLEObject Type="Embed" ProgID="Equation.Ribbit" ShapeID="_x0000_i1057" DrawAspect="Content" ObjectID="_1468075757" r:id="rId47">
                   <o:LockedField>false</o:LockedField>
                 </o:OLEObject>
               </w:object>
@@ -4239,7 +4975,7 @@
                 <w:lang w:val="en-US" w:eastAsia="zh-CN"/>
               </w:rPr>
               <w:object>
-                <v:shape id="_x0000_i1129" o:spt="75" type="#_x0000_t75" style="height:14pt;width:91.95pt;" o:ole="t" filled="f" o:preferrelative="t" stroked="f" coordsize="21600,21600">
+                <v:shape id="_x0000_i1058" o:spt="75" type="#_x0000_t75" style="height:14pt;width:91.95pt;" o:ole="t" filled="f" o:preferrelative="t" stroked="f" coordsize="21600,21600">
                   <v:path/>
                   <v:fill on="f" focussize="0,0"/>
                   <v:stroke on="f"/>
@@ -4248,7 +4984,7 @@
                   <w10:wrap type="none"/>
                   <w10:anchorlock/>
                 </v:shape>
-                <o:OLEObject Type="Embed" ProgID="Equation.Ribbit" ShapeID="_x0000_i1129" DrawAspect="Content" ObjectID="_1468075758" r:id="rId48">
+                <o:OLEObject Type="Embed" ProgID="Equation.Ribbit" ShapeID="_x0000_i1058" DrawAspect="Content" ObjectID="_1468075758" r:id="rId48">
                   <o:LockedField>false</o:LockedField>
                 </o:OLEObject>
               </w:object>
@@ -4394,7 +5130,7 @@
                 <w:lang w:val="en-US" w:eastAsia="zh-CN"/>
               </w:rPr>
               <w:object>
-                <v:shape id="_x0000_i1130" o:spt="75" type="#_x0000_t75" style="height:9.35pt;width:20.7pt;" o:ole="t" filled="f" o:preferrelative="t" stroked="f" coordsize="21600,21600">
+                <v:shape id="_x0000_i1059" o:spt="75" type="#_x0000_t75" style="height:9.35pt;width:20.7pt;" o:ole="t" filled="f" o:preferrelative="t" stroked="f" coordsize="21600,21600">
                   <v:path/>
                   <v:fill on="f" focussize="0,0"/>
                   <v:stroke on="f"/>
@@ -4403,7 +5139,7 @@
                   <w10:wrap type="none"/>
                   <w10:anchorlock/>
                 </v:shape>
-                <o:OLEObject Type="Embed" ProgID="Equation.Ribbit" ShapeID="_x0000_i1130" DrawAspect="Content" ObjectID="_1468075759" r:id="rId49">
+                <o:OLEObject Type="Embed" ProgID="Equation.Ribbit" ShapeID="_x0000_i1059" DrawAspect="Content" ObjectID="_1468075759" r:id="rId49">
                   <o:LockedField>false</o:LockedField>
                 </o:OLEObject>
               </w:object>
@@ -4539,7 +5275,7 @@
                 <w:lang w:val="en-US" w:eastAsia="zh-CN"/>
               </w:rPr>
               <w:object>
-                <v:shape id="_x0000_i1131" o:spt="75" type="#_x0000_t75" style="height:14pt;width:91.95pt;" o:ole="t" filled="f" o:preferrelative="t" stroked="f" coordsize="21600,21600">
+                <v:shape id="_x0000_i1060" o:spt="75" type="#_x0000_t75" style="height:14pt;width:91.95pt;" o:ole="t" filled="f" o:preferrelative="t" stroked="f" coordsize="21600,21600">
                   <v:path/>
                   <v:fill on="f" focussize="0,0"/>
                   <v:stroke on="f"/>
@@ -4548,7 +5284,7 @@
                   <w10:wrap type="none"/>
                   <w10:anchorlock/>
                 </v:shape>
-                <o:OLEObject Type="Embed" ProgID="Equation.Ribbit" ShapeID="_x0000_i1131" DrawAspect="Content" ObjectID="_1468075760" r:id="rId50">
+                <o:OLEObject Type="Embed" ProgID="Equation.Ribbit" ShapeID="_x0000_i1060" DrawAspect="Content" ObjectID="_1468075760" r:id="rId50">
                   <o:LockedField>false</o:LockedField>
                 </o:OLEObject>
               </w:object>
@@ -4688,7 +5424,7 @@
                 <w:lang w:val="en-US" w:eastAsia="zh-CN"/>
               </w:rPr>
               <w:object>
-                <v:shape id="_x0000_i1132" o:spt="75" type="#_x0000_t75" style="height:10.4pt;width:20.9pt;" o:ole="t" filled="f" o:preferrelative="t" stroked="f" coordsize="21600,21600">
+                <v:shape id="_x0000_i1061" o:spt="75" type="#_x0000_t75" style="height:10.4pt;width:20.9pt;" o:ole="t" filled="f" o:preferrelative="t" stroked="f" coordsize="21600,21600">
                   <v:path/>
                   <v:fill on="f" focussize="0,0"/>
                   <v:stroke on="f"/>
@@ -4697,7 +5433,7 @@
                   <w10:wrap type="none"/>
                   <w10:anchorlock/>
                 </v:shape>
-                <o:OLEObject Type="Embed" ProgID="Equation.Ribbit" ShapeID="_x0000_i1132" DrawAspect="Content" ObjectID="_1468075761" r:id="rId51">
+                <o:OLEObject Type="Embed" ProgID="Equation.Ribbit" ShapeID="_x0000_i1061" DrawAspect="Content" ObjectID="_1468075761" r:id="rId51">
                   <o:LockedField>false</o:LockedField>
                 </o:OLEObject>
               </w:object>
@@ -4847,7 +5583,7 @@
                 <w:lang w:val="en-US" w:eastAsia="zh-CN"/>
               </w:rPr>
               <w:object>
-                <v:shape id="_x0000_i1133" o:spt="75" type="#_x0000_t75" style="height:10.4pt;width:20.9pt;" o:ole="t" filled="f" o:preferrelative="t" stroked="f" coordsize="21600,21600">
+                <v:shape id="_x0000_i1062" o:spt="75" type="#_x0000_t75" style="height:10.4pt;width:20.9pt;" o:ole="t" filled="f" o:preferrelative="t" stroked="f" coordsize="21600,21600">
                   <v:path/>
                   <v:fill on="f" focussize="0,0"/>
                   <v:stroke on="f"/>
@@ -4856,7 +5592,7 @@
                   <w10:wrap type="none"/>
                   <w10:anchorlock/>
                 </v:shape>
-                <o:OLEObject Type="Embed" ProgID="Equation.Ribbit" ShapeID="_x0000_i1133" DrawAspect="Content" ObjectID="_1468075762" r:id="rId52">
+                <o:OLEObject Type="Embed" ProgID="Equation.Ribbit" ShapeID="_x0000_i1062" DrawAspect="Content" ObjectID="_1468075762" r:id="rId52">
                   <o:LockedField>false</o:LockedField>
                 </o:OLEObject>
               </w:object>
@@ -4993,7 +5729,7 @@
                 <w:lang w:val="en-US" w:eastAsia="zh-CN"/>
               </w:rPr>
               <w:object>
-                <v:shape id="_x0000_i1134" o:spt="75" type="#_x0000_t75" style="height:14.1pt;width:96.4pt;" o:ole="t" filled="f" o:preferrelative="t" stroked="f" coordsize="21600,21600">
+                <v:shape id="_x0000_i1063" o:spt="75" type="#_x0000_t75" style="height:14.1pt;width:96.4pt;" o:ole="t" filled="f" o:preferrelative="t" stroked="f" coordsize="21600,21600">
                   <v:path/>
                   <v:fill on="f" focussize="0,0"/>
                   <v:stroke on="f"/>
@@ -5002,7 +5738,7 @@
                   <w10:wrap type="none"/>
                   <w10:anchorlock/>
                 </v:shape>
-                <o:OLEObject Type="Embed" ProgID="Equation.Ribbit" ShapeID="_x0000_i1134" DrawAspect="Content" ObjectID="_1468075763" r:id="rId53">
+                <o:OLEObject Type="Embed" ProgID="Equation.Ribbit" ShapeID="_x0000_i1063" DrawAspect="Content" ObjectID="_1468075763" r:id="rId53">
                   <o:LockedField>false</o:LockedField>
                 </o:OLEObject>
               </w:object>
@@ -6041,7 +6777,7 @@
                 <w:lang w:val="en-US" w:eastAsia="zh-CN"/>
               </w:rPr>
               <w:object>
-                <v:shape id="_x0000_i1135" o:spt="75" type="#_x0000_t75" style="height:10.4pt;width:20.9pt;" o:ole="t" filled="f" o:preferrelative="t" stroked="f" coordsize="21600,21600">
+                <v:shape id="_x0000_i1064" o:spt="75" type="#_x0000_t75" style="height:10.4pt;width:20.9pt;" o:ole="t" filled="f" o:preferrelative="t" stroked="f" coordsize="21600,21600">
                   <v:path/>
                   <v:fill on="f" focussize="0,0"/>
                   <v:stroke on="f"/>
@@ -6050,7 +6786,7 @@
                   <w10:wrap type="none"/>
                   <w10:anchorlock/>
                 </v:shape>
-                <o:OLEObject Type="Embed" ProgID="Equation.Ribbit" ShapeID="_x0000_i1135" DrawAspect="Content" ObjectID="_1468075764" r:id="rId55">
+                <o:OLEObject Type="Embed" ProgID="Equation.Ribbit" ShapeID="_x0000_i1064" DrawAspect="Content" ObjectID="_1468075764" r:id="rId55">
                   <o:LockedField>false</o:LockedField>
                 </o:OLEObject>
               </w:object>
@@ -6609,7 +7345,7 @@
                 <w:lang w:val="en-US" w:eastAsia="zh-CN"/>
               </w:rPr>
               <w:object>
-                <v:shape id="_x0000_i1136" o:spt="75" type="#_x0000_t75" style="height:14pt;width:266pt;" o:ole="t" filled="f" o:preferrelative="t" stroked="f" coordsize="21600,21600">
+                <v:shape id="_x0000_i1065" o:spt="75" type="#_x0000_t75" style="height:14pt;width:266pt;" o:ole="t" filled="f" o:preferrelative="t" stroked="f" coordsize="21600,21600">
                   <v:path/>
                   <v:fill on="f" focussize="0,0"/>
                   <v:stroke on="f"/>
@@ -6618,7 +7354,7 @@
                   <w10:wrap type="none"/>
                   <w10:anchorlock/>
                 </v:shape>
-                <o:OLEObject Type="Embed" ProgID="Equation.Ribbit" ShapeID="_x0000_i1136" DrawAspect="Content" ObjectID="_1468075765" r:id="rId56">
+                <o:OLEObject Type="Embed" ProgID="Equation.Ribbit" ShapeID="_x0000_i1065" DrawAspect="Content" ObjectID="_1468075765" r:id="rId56">
                   <o:LockedField>false</o:LockedField>
                 </o:OLEObject>
               </w:object>
@@ -6756,7 +7492,7 @@
                 <w:lang w:val="en-US" w:eastAsia="zh-CN"/>
               </w:rPr>
               <w:object>
-                <v:shape id="_x0000_i1137" o:spt="75" type="#_x0000_t75" style="height:10.4pt;width:20.9pt;" o:ole="t" filled="f" o:preferrelative="t" stroked="f" coordsize="21600,21600">
+                <v:shape id="_x0000_i1066" o:spt="75" type="#_x0000_t75" style="height:10.4pt;width:20.9pt;" o:ole="t" filled="f" o:preferrelative="t" stroked="f" coordsize="21600,21600">
                   <v:path/>
                   <v:fill on="f" focussize="0,0"/>
                   <v:stroke on="f"/>
@@ -6765,7 +7501,7 @@
                   <w10:wrap type="none"/>
                   <w10:anchorlock/>
                 </v:shape>
-                <o:OLEObject Type="Embed" ProgID="Equation.Ribbit" ShapeID="_x0000_i1137" DrawAspect="Content" ObjectID="_1468075766" r:id="rId58">
+                <o:OLEObject Type="Embed" ProgID="Equation.Ribbit" ShapeID="_x0000_i1066" DrawAspect="Content" ObjectID="_1468075766" r:id="rId58">
                   <o:LockedField>false</o:LockedField>
                 </o:OLEObject>
               </w:object>
@@ -7294,7 +8030,7 @@
                 <w:lang w:val="en-US" w:eastAsia="zh-CN"/>
               </w:rPr>
               <w:object>
-                <v:shape id="_x0000_i1138" o:spt="75" type="#_x0000_t75" style="height:14pt;width:266pt;" o:ole="t" filled="f" o:preferrelative="t" stroked="f" coordsize="21600,21600">
+                <v:shape id="_x0000_i1067" o:spt="75" type="#_x0000_t75" style="height:14pt;width:266pt;" o:ole="t" filled="f" o:preferrelative="t" stroked="f" coordsize="21600,21600">
                   <v:path/>
                   <v:fill on="f" focussize="0,0"/>
                   <v:stroke on="f"/>
@@ -7303,7 +8039,7 @@
                   <w10:wrap type="none"/>
                   <w10:anchorlock/>
                 </v:shape>
-                <o:OLEObject Type="Embed" ProgID="Equation.Ribbit" ShapeID="_x0000_i1138" DrawAspect="Content" ObjectID="_1468075767" r:id="rId59">
+                <o:OLEObject Type="Embed" ProgID="Equation.Ribbit" ShapeID="_x0000_i1067" DrawAspect="Content" ObjectID="_1468075767" r:id="rId59">
                   <o:LockedField>false</o:LockedField>
                 </o:OLEObject>
               </w:object>
@@ -7850,7 +8586,7 @@
                 <w:lang w:val="en-US" w:eastAsia="zh-CN"/>
               </w:rPr>
               <w:object>
-                <v:shape id="_x0000_i1139" o:spt="75" type="#_x0000_t75" style="height:14.65pt;width:11.3pt;" o:ole="t" filled="f" o:preferrelative="t" stroked="f" coordsize="21600,21600">
+                <v:shape id="_x0000_i1068" o:spt="75" type="#_x0000_t75" style="height:14.65pt;width:11.3pt;" o:ole="t" filled="f" o:preferrelative="t" stroked="f" coordsize="21600,21600">
                   <v:path/>
                   <v:fill on="f" focussize="0,0"/>
                   <v:stroke on="f"/>
@@ -7859,7 +8595,7 @@
                   <w10:wrap type="none"/>
                   <w10:anchorlock/>
                 </v:shape>
-                <o:OLEObject Type="Embed" ProgID="Equation.Ribbit" ShapeID="_x0000_i1139" DrawAspect="Content" ObjectID="_1468075768" r:id="rId60">
+                <o:OLEObject Type="Embed" ProgID="Equation.Ribbit" ShapeID="_x0000_i1068" DrawAspect="Content" ObjectID="_1468075768" r:id="rId60">
                   <o:LockedField>false</o:LockedField>
                 </o:OLEObject>
               </w:object>
@@ -8337,7 +9073,7 @@
                 <w:lang w:val="en-US" w:eastAsia="zh-CN"/>
               </w:rPr>
               <w:object>
-                <v:shape id="_x0000_i1140" o:spt="75" type="#_x0000_t75" style="height:14.65pt;width:11.3pt;" o:ole="t" filled="f" o:preferrelative="t" stroked="f" coordsize="21600,21600">
+                <v:shape id="_x0000_i1069" o:spt="75" type="#_x0000_t75" style="height:14.65pt;width:11.3pt;" o:ole="t" filled="f" o:preferrelative="t" stroked="f" coordsize="21600,21600">
                   <v:path/>
                   <v:fill on="f" focussize="0,0"/>
                   <v:stroke on="f"/>
@@ -8346,7 +9082,7 @@
                   <w10:wrap type="none"/>
                   <w10:anchorlock/>
                 </v:shape>
-                <o:OLEObject Type="Embed" ProgID="Equation.Ribbit" ShapeID="_x0000_i1140" DrawAspect="Content" ObjectID="_1468075769" r:id="rId62">
+                <o:OLEObject Type="Embed" ProgID="Equation.Ribbit" ShapeID="_x0000_i1069" DrawAspect="Content" ObjectID="_1468075769" r:id="rId62">
                   <o:LockedField>false</o:LockedField>
                 </o:OLEObject>
               </w:object>
@@ -8490,7 +9226,7 @@
                 <w:lang w:val="en-US" w:eastAsia="zh-CN"/>
               </w:rPr>
               <w:object>
-                <v:shape id="_x0000_i1141" o:spt="75" type="#_x0000_t75" style="height:14pt;width:75.9pt;" o:ole="t" filled="f" o:preferrelative="t" stroked="f" coordsize="21600,21600">
+                <v:shape id="_x0000_i1070" o:spt="75" type="#_x0000_t75" style="height:14pt;width:75.9pt;" o:ole="t" filled="f" o:preferrelative="t" stroked="f" coordsize="21600,21600">
                   <v:path/>
                   <v:fill on="f" focussize="0,0"/>
                   <v:stroke on="f"/>
@@ -8499,7 +9235,7 @@
                   <w10:wrap type="none"/>
                   <w10:anchorlock/>
                 </v:shape>
-                <o:OLEObject Type="Embed" ProgID="Equation.Ribbit" ShapeID="_x0000_i1141" DrawAspect="Content" ObjectID="_1468075770" r:id="rId63">
+                <o:OLEObject Type="Embed" ProgID="Equation.Ribbit" ShapeID="_x0000_i1070" DrawAspect="Content" ObjectID="_1468075770" r:id="rId63">
                   <o:LockedField>false</o:LockedField>
                 </o:OLEObject>
               </w:object>
@@ -11010,7 +11746,7 @@
           <w:lang w:val="en-US" w:eastAsia="zh-CN"/>
         </w:rPr>
         <w:object>
-          <v:shape id="_x0000_i1178" o:spt="75" alt="" type="#_x0000_t75" style="height:12.4pt;width:11.9pt;" o:ole="t" filled="f" o:preferrelative="t" stroked="f" coordsize="21600,21600">
+          <v:shape id="_x0000_i1073" o:spt="75" type="#_x0000_t75" style="height:12.4pt;width:11.9pt;" o:ole="t" filled="f" o:preferrelative="t" stroked="f" coordsize="21600,21600">
             <v:path/>
             <v:fill on="f" focussize="0,0"/>
             <v:stroke on="f"/>
@@ -11019,7 +11755,7 @@
             <w10:wrap type="none"/>
             <w10:anchorlock/>
           </v:shape>
-          <o:OLEObject Type="Embed" ProgID="Equation.Ribbit" ShapeID="_x0000_i1178" DrawAspect="Content" ObjectID="_1468075773" r:id="rId67">
+          <o:OLEObject Type="Embed" ProgID="Equation.Ribbit" ShapeID="_x0000_i1073" DrawAspect="Content" ObjectID="_1468075773" r:id="rId67">
             <o:LockedField>false</o:LockedField>
           </o:OLEObject>
         </w:object>
@@ -11042,7 +11778,7 @@
           <w:lang w:val="en-US" w:eastAsia="zh-CN"/>
         </w:rPr>
         <w:object>
-          <v:shape id="_x0000_i1177" o:spt="75" alt="" type="#_x0000_t75" style="height:12.2pt;width:11.6pt;" o:ole="t" filled="f" o:preferrelative="t" stroked="f" coordsize="21600,21600">
+          <v:shape id="_x0000_i1074" o:spt="75" type="#_x0000_t75" style="height:12.2pt;width:11.6pt;" o:ole="t" filled="f" o:preferrelative="t" stroked="f" coordsize="21600,21600">
             <v:path/>
             <v:fill on="f" focussize="0,0"/>
             <v:stroke on="f"/>
@@ -11051,7 +11787,7 @@
             <w10:wrap type="none"/>
             <w10:anchorlock/>
           </v:shape>
-          <o:OLEObject Type="Embed" ProgID="Equation.Ribbit" ShapeID="_x0000_i1177" DrawAspect="Content" ObjectID="_1468075774" r:id="rId69">
+          <o:OLEObject Type="Embed" ProgID="Equation.Ribbit" ShapeID="_x0000_i1074" DrawAspect="Content" ObjectID="_1468075774" r:id="rId69">
             <o:LockedField>false</o:LockedField>
           </o:OLEObject>
         </w:object>
@@ -11101,7 +11837,7 @@
           <w:lang w:val="en-US" w:eastAsia="zh-CN"/>
         </w:rPr>
         <w:object>
-          <v:shape id="_x0000_i1180" o:spt="75" alt="" type="#_x0000_t75" style="height:14pt;width:175pt;" o:ole="t" filled="f" o:preferrelative="t" stroked="f" coordsize="21600,21600">
+          <v:shape id="_x0000_i1075" o:spt="75" type="#_x0000_t75" style="height:14pt;width:175pt;" o:ole="t" filled="f" o:preferrelative="t" stroked="f" coordsize="21600,21600">
             <v:path/>
             <v:fill on="f" focussize="0,0"/>
             <v:stroke on="f"/>
@@ -11110,7 +11846,7 @@
             <w10:wrap type="none"/>
             <w10:anchorlock/>
           </v:shape>
-          <o:OLEObject Type="Embed" ProgID="Equation.Ribbit" ShapeID="_x0000_i1180" DrawAspect="Content" ObjectID="_1468075775" r:id="rId71">
+          <o:OLEObject Type="Embed" ProgID="Equation.Ribbit" ShapeID="_x0000_i1075" DrawAspect="Content" ObjectID="_1468075775" r:id="rId71">
             <o:LockedField>false</o:LockedField>
           </o:OLEObject>
         </w:object>
@@ -11160,7 +11896,7 @@
           <w:lang w:val="en-US" w:eastAsia="zh-CN"/>
         </w:rPr>
         <w:object>
-          <v:shape id="_x0000_i1181" o:spt="75" alt="" type="#_x0000_t75" style="height:12.4pt;width:11.9pt;" o:ole="t" filled="f" o:preferrelative="t" stroked="f" coordsize="21600,21600">
+          <v:shape id="_x0000_i1076" o:spt="75" type="#_x0000_t75" style="height:12.4pt;width:11.9pt;" o:ole="t" filled="f" o:preferrelative="t" stroked="f" coordsize="21600,21600">
             <v:path/>
             <v:fill on="f" focussize="0,0"/>
             <v:stroke on="f"/>
@@ -11169,7 +11905,7 @@
             <w10:wrap type="none"/>
             <w10:anchorlock/>
           </v:shape>
-          <o:OLEObject Type="Embed" ProgID="Equation.Ribbit" ShapeID="_x0000_i1181" DrawAspect="Content" ObjectID="_1468075776" r:id="rId73">
+          <o:OLEObject Type="Embed" ProgID="Equation.Ribbit" ShapeID="_x0000_i1076" DrawAspect="Content" ObjectID="_1468075776" r:id="rId73">
             <o:LockedField>false</o:LockedField>
           </o:OLEObject>
         </w:object>
@@ -11192,7 +11928,7 @@
           <w:lang w:val="en-US" w:eastAsia="zh-CN"/>
         </w:rPr>
         <w:object>
-          <v:shape id="_x0000_i1182" o:spt="75" alt="" type="#_x0000_t75" style="height:12.2pt;width:11.6pt;" o:ole="t" filled="f" o:preferrelative="t" stroked="f" coordsize="21600,21600">
+          <v:shape id="_x0000_i1077" o:spt="75" type="#_x0000_t75" style="height:12.2pt;width:11.6pt;" o:ole="t" filled="f" o:preferrelative="t" stroked="f" coordsize="21600,21600">
             <v:path/>
             <v:fill on="f" focussize="0,0"/>
             <v:stroke on="f"/>
@@ -11201,7 +11937,7 @@
             <w10:wrap type="none"/>
             <w10:anchorlock/>
           </v:shape>
-          <o:OLEObject Type="Embed" ProgID="Equation.Ribbit" ShapeID="_x0000_i1182" DrawAspect="Content" ObjectID="_1468075777" r:id="rId74">
+          <o:OLEObject Type="Embed" ProgID="Equation.Ribbit" ShapeID="_x0000_i1077" DrawAspect="Content" ObjectID="_1468075777" r:id="rId74">
             <o:LockedField>false</o:LockedField>
           </o:OLEObject>
         </w:object>
@@ -11224,7 +11960,7 @@
           <w:lang w:val="en-US" w:eastAsia="zh-CN"/>
         </w:rPr>
         <w:object>
-          <v:shape id="_x0000_i1183" o:spt="75" alt="" type="#_x0000_t75" style="height:12.2pt;width:11.8pt;" o:ole="t" filled="f" o:preferrelative="t" stroked="f" coordsize="21600,21600">
+          <v:shape id="_x0000_i1078" o:spt="75" type="#_x0000_t75" style="height:12.2pt;width:11.8pt;" o:ole="t" filled="f" o:preferrelative="t" stroked="f" coordsize="21600,21600">
             <v:path/>
             <v:fill on="f" focussize="0,0"/>
             <v:stroke on="f"/>
@@ -11233,7 +11969,7 @@
             <w10:wrap type="none"/>
             <w10:anchorlock/>
           </v:shape>
-          <o:OLEObject Type="Embed" ProgID="Equation.Ribbit" ShapeID="_x0000_i1183" DrawAspect="Content" ObjectID="_1468075778" r:id="rId75">
+          <o:OLEObject Type="Embed" ProgID="Equation.Ribbit" ShapeID="_x0000_i1078" DrawAspect="Content" ObjectID="_1468075778" r:id="rId75">
             <o:LockedField>false</o:LockedField>
           </o:OLEObject>
         </w:object>
@@ -11283,7 +12019,7 @@
           <w:lang w:val="en-US" w:eastAsia="zh-CN"/>
         </w:rPr>
         <w:object>
-          <v:shape id="_x0000_i1184" o:spt="75" alt="" type="#_x0000_t75" style="height:14pt;width:390.05pt;" o:ole="t" filled="f" o:preferrelative="t" stroked="f" coordsize="21600,21600">
+          <v:shape id="_x0000_i1079" o:spt="75" type="#_x0000_t75" style="height:14pt;width:390.05pt;" o:ole="t" filled="f" o:preferrelative="t" stroked="f" coordsize="21600,21600">
             <v:path/>
             <v:fill on="f" focussize="0,0"/>
             <v:stroke on="f"/>
@@ -11292,7 +12028,7 @@
             <w10:wrap type="none"/>
             <w10:anchorlock/>
           </v:shape>
-          <o:OLEObject Type="Embed" ProgID="Equation.Ribbit" ShapeID="_x0000_i1184" DrawAspect="Content" ObjectID="_1468075779" r:id="rId77">
+          <o:OLEObject Type="Embed" ProgID="Equation.Ribbit" ShapeID="_x0000_i1079" DrawAspect="Content" ObjectID="_1468075779" r:id="rId77">
             <o:LockedField>false</o:LockedField>
           </o:OLEObject>
         </w:object>
@@ -11369,7 +12105,7 @@
           <w:lang w:val="en-US" w:eastAsia="zh-CN"/>
         </w:rPr>
         <w:object>
-          <v:shape id="_x0000_i1185" o:spt="75" alt="" type="#_x0000_t75" style="height:14.65pt;width:295.4pt;" o:ole="t" filled="f" o:preferrelative="t" stroked="f" coordsize="21600,21600">
+          <v:shape id="_x0000_i1080" o:spt="75" type="#_x0000_t75" style="height:14.65pt;width:295.4pt;" o:ole="t" filled="f" o:preferrelative="t" stroked="f" coordsize="21600,21600">
             <v:path/>
             <v:fill on="f" focussize="0,0"/>
             <v:stroke on="f"/>
@@ -11378,7 +12114,7 @@
             <w10:wrap type="none"/>
             <w10:anchorlock/>
           </v:shape>
-          <o:OLEObject Type="Embed" ProgID="Equation.Ribbit" ShapeID="_x0000_i1185" DrawAspect="Content" ObjectID="_1468075780" r:id="rId79">
+          <o:OLEObject Type="Embed" ProgID="Equation.Ribbit" ShapeID="_x0000_i1080" DrawAspect="Content" ObjectID="_1468075780" r:id="rId79">
             <o:LockedField>false</o:LockedField>
           </o:OLEObject>
         </w:object>
@@ -11439,7 +12175,7 @@
           <w:lang w:val="en-US" w:eastAsia="zh-CN"/>
         </w:rPr>
         <w:object>
-          <v:shape id="_x0000_i1186" o:spt="75" type="#_x0000_t75" style="height:12.2pt;width:11.6pt;" o:ole="t" filled="f" o:preferrelative="t" stroked="f" coordsize="21600,21600">
+          <v:shape id="_x0000_i1081" o:spt="75" type="#_x0000_t75" style="height:12.2pt;width:11.6pt;" o:ole="t" filled="f" o:preferrelative="t" stroked="f" coordsize="21600,21600">
             <v:path/>
             <v:fill on="f" focussize="0,0"/>
             <v:stroke on="f"/>
@@ -11448,7 +12184,7 @@
             <w10:wrap type="none"/>
             <w10:anchorlock/>
           </v:shape>
-          <o:OLEObject Type="Embed" ProgID="Equation.Ribbit" ShapeID="_x0000_i1186" DrawAspect="Content" ObjectID="_1468075781" r:id="rId81">
+          <o:OLEObject Type="Embed" ProgID="Equation.Ribbit" ShapeID="_x0000_i1081" DrawAspect="Content" ObjectID="_1468075781" r:id="rId81">
             <o:LockedField>false</o:LockedField>
           </o:OLEObject>
         </w:object>
@@ -11471,7 +12207,7 @@
           <w:lang w:val="en-US" w:eastAsia="zh-CN"/>
         </w:rPr>
         <w:object>
-          <v:shape id="_x0000_i1187" o:spt="75" type="#_x0000_t75" style="height:12.2pt;width:11.8pt;" o:ole="t" filled="f" o:preferrelative="t" stroked="f" coordsize="21600,21600">
+          <v:shape id="_x0000_i1082" o:spt="75" type="#_x0000_t75" style="height:12.2pt;width:11.8pt;" o:ole="t" filled="f" o:preferrelative="t" stroked="f" coordsize="21600,21600">
             <v:path/>
             <v:fill on="f" focussize="0,0"/>
             <v:stroke on="f"/>
@@ -11480,7 +12216,7 @@
             <w10:wrap type="none"/>
             <w10:anchorlock/>
           </v:shape>
-          <o:OLEObject Type="Embed" ProgID="Equation.Ribbit" ShapeID="_x0000_i1187" DrawAspect="Content" ObjectID="_1468075782" r:id="rId82">
+          <o:OLEObject Type="Embed" ProgID="Equation.Ribbit" ShapeID="_x0000_i1082" DrawAspect="Content" ObjectID="_1468075782" r:id="rId82">
             <o:LockedField>false</o:LockedField>
           </o:OLEObject>
         </w:object>
@@ -11503,7 +12239,7 @@
           <w:lang w:val="en-US" w:eastAsia="zh-CN"/>
         </w:rPr>
         <w:object>
-          <v:shape id="_x0000_i1188" o:spt="75" alt="" type="#_x0000_t75" style="height:12.4pt;width:73.7pt;" o:ole="t" filled="f" o:preferrelative="t" stroked="f" coordsize="21600,21600">
+          <v:shape id="_x0000_i1083" o:spt="75" type="#_x0000_t75" style="height:12.4pt;width:73.7pt;" o:ole="t" filled="f" o:preferrelative="t" stroked="f" coordsize="21600,21600">
             <v:path/>
             <v:fill on="f" focussize="0,0"/>
             <v:stroke on="f"/>
@@ -11512,7 +12248,7 @@
             <w10:wrap type="none"/>
             <w10:anchorlock/>
           </v:shape>
-          <o:OLEObject Type="Embed" ProgID="Equation.Ribbit" ShapeID="_x0000_i1188" DrawAspect="Content" ObjectID="_1468075783" r:id="rId83">
+          <o:OLEObject Type="Embed" ProgID="Equation.Ribbit" ShapeID="_x0000_i1083" DrawAspect="Content" ObjectID="_1468075783" r:id="rId83">
             <o:LockedField>false</o:LockedField>
           </o:OLEObject>
         </w:object>
@@ -11535,7 +12271,7 @@
           <w:lang w:val="en-US" w:eastAsia="zh-CN"/>
         </w:rPr>
         <w:object>
-          <v:shape id="_x0000_i1189" o:spt="75" alt="" type="#_x0000_t75" style="height:12.2pt;width:83.1pt;" o:ole="t" filled="f" o:preferrelative="t" stroked="f" coordsize="21600,21600">
+          <v:shape id="_x0000_i1084" o:spt="75" type="#_x0000_t75" style="height:12.2pt;width:83.1pt;" o:ole="t" filled="f" o:preferrelative="t" stroked="f" coordsize="21600,21600">
             <v:path/>
             <v:fill on="f" focussize="0,0"/>
             <v:stroke on="f"/>
@@ -11544,7 +12280,7 @@
             <w10:wrap type="none"/>
             <w10:anchorlock/>
           </v:shape>
-          <o:OLEObject Type="Embed" ProgID="Equation.Ribbit" ShapeID="_x0000_i1189" DrawAspect="Content" ObjectID="_1468075784" r:id="rId85">
+          <o:OLEObject Type="Embed" ProgID="Equation.Ribbit" ShapeID="_x0000_i1084" DrawAspect="Content" ObjectID="_1468075784" r:id="rId85">
             <o:LockedField>false</o:LockedField>
           </o:OLEObject>
         </w:object>
@@ -11567,7 +12303,7 @@
           <w:lang w:val="en-US" w:eastAsia="zh-CN"/>
         </w:rPr>
         <w:object>
-          <v:shape id="_x0000_i1192" o:spt="75" type="#_x0000_t75" style="height:12.2pt;width:11.8pt;" o:ole="t" filled="f" o:preferrelative="t" stroked="f" coordsize="21600,21600">
+          <v:shape id="_x0000_i1085" o:spt="75" type="#_x0000_t75" style="height:12.2pt;width:11.8pt;" o:ole="t" filled="f" o:preferrelative="t" stroked="f" coordsize="21600,21600">
             <v:path/>
             <v:fill on="f" focussize="0,0"/>
             <v:stroke on="f"/>
@@ -11576,7 +12312,7 @@
             <w10:wrap type="none"/>
             <w10:anchorlock/>
           </v:shape>
-          <o:OLEObject Type="Embed" ProgID="Equation.Ribbit" ShapeID="_x0000_i1192" DrawAspect="Content" ObjectID="_1468075785" r:id="rId87">
+          <o:OLEObject Type="Embed" ProgID="Equation.Ribbit" ShapeID="_x0000_i1085" DrawAspect="Content" ObjectID="_1468075785" r:id="rId87">
             <o:LockedField>false</o:LockedField>
           </o:OLEObject>
         </w:object>
@@ -11743,7 +12479,7 @@
           <w:lang w:val="en-US" w:eastAsia="zh-CN"/>
         </w:rPr>
         <w:object>
-          <v:shape id="_x0000_i1191" o:spt="75" alt="" type="#_x0000_t75" style="height:12.4pt;width:24.2pt;" o:ole="t" filled="f" o:preferrelative="t" stroked="f" coordsize="21600,21600">
+          <v:shape id="_x0000_i1086" o:spt="75" type="#_x0000_t75" style="height:12.4pt;width:24.2pt;" o:ole="t" filled="f" o:preferrelative="t" stroked="f" coordsize="21600,21600">
             <v:path/>
             <v:fill on="f" focussize="0,0"/>
             <v:stroke on="f"/>
@@ -11752,7 +12488,7 @@
             <w10:wrap type="none"/>
             <w10:anchorlock/>
           </v:shape>
-          <o:OLEObject Type="Embed" ProgID="Equation.Ribbit" ShapeID="_x0000_i1191" DrawAspect="Content" ObjectID="_1468075786" r:id="rId89">
+          <o:OLEObject Type="Embed" ProgID="Equation.Ribbit" ShapeID="_x0000_i1086" DrawAspect="Content" ObjectID="_1468075786" r:id="rId89">
             <o:LockedField>false</o:LockedField>
           </o:OLEObject>
         </w:object>
@@ -11811,7 +12547,7 @@
           <w:lang w:val="en-US" w:eastAsia="zh-CN"/>
         </w:rPr>
         <w:object>
-          <v:shape id="_x0000_i1193" o:spt="75" type="#_x0000_t75" style="height:12.2pt;width:11.6pt;" o:ole="t" filled="f" o:preferrelative="t" stroked="f" coordsize="21600,21600">
+          <v:shape id="_x0000_i1087" o:spt="75" type="#_x0000_t75" style="height:12.2pt;width:11.6pt;" o:ole="t" filled="f" o:preferrelative="t" stroked="f" coordsize="21600,21600">
             <v:path/>
             <v:fill on="f" focussize="0,0"/>
             <v:stroke on="f"/>
@@ -11820,7 +12556,7 @@
             <w10:wrap type="none"/>
             <w10:anchorlock/>
           </v:shape>
-          <o:OLEObject Type="Embed" ProgID="Equation.Ribbit" ShapeID="_x0000_i1193" DrawAspect="Content" ObjectID="_1468075787" r:id="rId91">
+          <o:OLEObject Type="Embed" ProgID="Equation.Ribbit" ShapeID="_x0000_i1087" DrawAspect="Content" ObjectID="_1468075787" r:id="rId91">
             <o:LockedField>false</o:LockedField>
           </o:OLEObject>
         </w:object>
@@ -11843,7 +12579,7 @@
           <w:lang w:val="en-US" w:eastAsia="zh-CN"/>
         </w:rPr>
         <w:object>
-          <v:shape id="_x0000_i1194" o:spt="75" alt="" type="#_x0000_t75" style="height:12.4pt;width:11.9pt;" o:ole="t" filled="f" o:preferrelative="t" stroked="f" coordsize="21600,21600">
+          <v:shape id="_x0000_i1088" o:spt="75" type="#_x0000_t75" style="height:12.4pt;width:11.9pt;" o:ole="t" filled="f" o:preferrelative="t" stroked="f" coordsize="21600,21600">
             <v:path/>
             <v:fill on="f" focussize="0,0"/>
             <v:stroke on="f"/>
@@ -11852,7 +12588,7 @@
             <w10:wrap type="none"/>
             <w10:anchorlock/>
           </v:shape>
-          <o:OLEObject Type="Embed" ProgID="Equation.Ribbit" ShapeID="_x0000_i1194" DrawAspect="Content" ObjectID="_1468075788" r:id="rId92">
+          <o:OLEObject Type="Embed" ProgID="Equation.Ribbit" ShapeID="_x0000_i1088" DrawAspect="Content" ObjectID="_1468075788" r:id="rId92">
             <o:LockedField>false</o:LockedField>
           </o:OLEObject>
         </w:object>
@@ -11875,7 +12611,7 @@
           <w:lang w:val="en-US" w:eastAsia="zh-CN"/>
         </w:rPr>
         <w:object>
-          <v:shape id="_x0000_i1195" o:spt="75" alt="" type="#_x0000_t75" style="height:14pt;width:22.4pt;" o:ole="t" filled="f" o:preferrelative="t" stroked="f" coordsize="21600,21600">
+          <v:shape id="_x0000_i1089" o:spt="75" type="#_x0000_t75" style="height:14pt;width:22.4pt;" o:ole="t" filled="f" o:preferrelative="t" stroked="f" coordsize="21600,21600">
             <v:path/>
             <v:fill on="f" focussize="0,0"/>
             <v:stroke on="f"/>
@@ -11884,7 +12620,7 @@
             <w10:wrap type="none"/>
             <w10:anchorlock/>
           </v:shape>
-          <o:OLEObject Type="Embed" ProgID="Equation.Ribbit" ShapeID="_x0000_i1195" DrawAspect="Content" ObjectID="_1468075789" r:id="rId94">
+          <o:OLEObject Type="Embed" ProgID="Equation.Ribbit" ShapeID="_x0000_i1089" DrawAspect="Content" ObjectID="_1468075789" r:id="rId94">
             <o:LockedField>false</o:LockedField>
           </o:OLEObject>
         </w:object>
@@ -11934,7 +12670,7 @@
           <w:lang w:val="en-US" w:eastAsia="zh-CN"/>
         </w:rPr>
         <w:object>
-          <v:shape id="_x0000_i1198" o:spt="75" alt="" type="#_x0000_t75" style="height:16.35pt;width:240.05pt;" o:ole="t" filled="f" o:preferrelative="t" stroked="f" coordsize="21600,21600">
+          <v:shape id="_x0000_i1090" o:spt="75" type="#_x0000_t75" style="height:16.35pt;width:240.05pt;" o:ole="t" filled="f" o:preferrelative="t" stroked="f" coordsize="21600,21600">
             <v:path/>
             <v:fill on="f" focussize="0,0"/>
             <v:stroke on="f"/>
@@ -11943,7 +12679,7 @@
             <w10:wrap type="none"/>
             <w10:anchorlock/>
           </v:shape>
-          <o:OLEObject Type="Embed" ProgID="Equation.Ribbit" ShapeID="_x0000_i1198" DrawAspect="Content" ObjectID="_1468075790" r:id="rId96">
+          <o:OLEObject Type="Embed" ProgID="Equation.Ribbit" ShapeID="_x0000_i1090" DrawAspect="Content" ObjectID="_1468075790" r:id="rId96">
             <o:LockedField>false</o:LockedField>
           </o:OLEObject>
         </w:object>
@@ -11993,7 +12729,7 @@
           <w:lang w:val="en-US" w:eastAsia="zh-CN"/>
         </w:rPr>
         <w:object>
-          <v:shape id="_x0000_i1197" o:spt="75" type="#_x0000_t75" style="height:12.2pt;width:11.6pt;" o:ole="t" filled="f" o:preferrelative="t" stroked="f" coordsize="21600,21600">
+          <v:shape id="_x0000_i1091" o:spt="75" type="#_x0000_t75" style="height:12.2pt;width:11.6pt;" o:ole="t" filled="f" o:preferrelative="t" stroked="f" coordsize="21600,21600">
             <v:path/>
             <v:fill on="f" focussize="0,0"/>
             <v:stroke on="f"/>
@@ -12002,7 +12738,7 @@
             <w10:wrap type="none"/>
             <w10:anchorlock/>
           </v:shape>
-          <o:OLEObject Type="Embed" ProgID="Equation.Ribbit" ShapeID="_x0000_i1197" DrawAspect="Content" ObjectID="_1468075791" r:id="rId98">
+          <o:OLEObject Type="Embed" ProgID="Equation.Ribbit" ShapeID="_x0000_i1091" DrawAspect="Content" ObjectID="_1468075791" r:id="rId98">
             <o:LockedField>false</o:LockedField>
           </o:OLEObject>
         </w:object>
@@ -12025,7 +12761,7 @@
           <w:lang w:val="en-US" w:eastAsia="zh-CN"/>
         </w:rPr>
         <w:object>
-          <v:shape id="_x0000_i1199" o:spt="75" alt="" type="#_x0000_t75" style="height:16.35pt;width:115.5pt;" o:ole="t" filled="f" o:preferrelative="t" stroked="f" coordsize="21600,21600">
+          <v:shape id="_x0000_i1092" o:spt="75" type="#_x0000_t75" style="height:16.35pt;width:115.5pt;" o:ole="t" filled="f" o:preferrelative="t" stroked="f" coordsize="21600,21600">
             <v:path/>
             <v:fill on="f" focussize="0,0"/>
             <v:stroke on="f"/>
@@ -12034,7 +12770,7 @@
             <w10:wrap type="none"/>
             <w10:anchorlock/>
           </v:shape>
-          <o:OLEObject Type="Embed" ProgID="Equation.Ribbit" ShapeID="_x0000_i1199" DrawAspect="Content" ObjectID="_1468075792" r:id="rId99">
+          <o:OLEObject Type="Embed" ProgID="Equation.Ribbit" ShapeID="_x0000_i1092" DrawAspect="Content" ObjectID="_1468075792" r:id="rId99">
             <o:LockedField>false</o:LockedField>
           </o:OLEObject>
         </w:object>
@@ -12057,7 +12793,7 @@
           <w:lang w:val="en-US" w:eastAsia="zh-CN"/>
         </w:rPr>
         <w:object>
-          <v:shape id="_x0000_i1200" o:spt="75" type="#_x0000_t75" style="height:12.4pt;width:11.9pt;" o:ole="t" filled="f" o:preferrelative="t" stroked="f" coordsize="21600,21600">
+          <v:shape id="_x0000_i1093" o:spt="75" type="#_x0000_t75" style="height:12.4pt;width:11.9pt;" o:ole="t" filled="f" o:preferrelative="t" stroked="f" coordsize="21600,21600">
             <v:path/>
             <v:fill on="f" focussize="0,0"/>
             <v:stroke on="f"/>
@@ -12066,7 +12802,7 @@
             <w10:wrap type="none"/>
             <w10:anchorlock/>
           </v:shape>
-          <o:OLEObject Type="Embed" ProgID="Equation.Ribbit" ShapeID="_x0000_i1200" DrawAspect="Content" ObjectID="_1468075793" r:id="rId101">
+          <o:OLEObject Type="Embed" ProgID="Equation.Ribbit" ShapeID="_x0000_i1093" DrawAspect="Content" ObjectID="_1468075793" r:id="rId101">
             <o:LockedField>false</o:LockedField>
           </o:OLEObject>
         </w:object>
@@ -12089,7 +12825,7 @@
           <w:lang w:val="en-US" w:eastAsia="zh-CN"/>
         </w:rPr>
         <w:object>
-          <v:shape id="_x0000_i1201" o:spt="75" alt="" type="#_x0000_t75" style="height:16.35pt;width:115.5pt;" o:ole="t" filled="f" o:preferrelative="t" stroked="f" coordsize="21600,21600">
+          <v:shape id="_x0000_i1094" o:spt="75" type="#_x0000_t75" style="height:16.35pt;width:115.5pt;" o:ole="t" filled="f" o:preferrelative="t" stroked="f" coordsize="21600,21600">
             <v:path/>
             <v:fill on="f" focussize="0,0"/>
             <v:stroke on="f"/>
@@ -12098,7 +12834,7 @@
             <w10:wrap type="none"/>
             <w10:anchorlock/>
           </v:shape>
-          <o:OLEObject Type="Embed" ProgID="Equation.Ribbit" ShapeID="_x0000_i1201" DrawAspect="Content" ObjectID="_1468075794" r:id="rId102">
+          <o:OLEObject Type="Embed" ProgID="Equation.Ribbit" ShapeID="_x0000_i1094" DrawAspect="Content" ObjectID="_1468075794" r:id="rId102">
             <o:LockedField>false</o:LockedField>
           </o:OLEObject>
         </w:object>
@@ -12561,7 +13297,9 @@
         </w:tblBorders>
         <w:tblLayout w:type="fixed"/>
         <w:tblCellMar>
+          <w:top w:w="0" w:type="dxa"/>
           <w:left w:w="108" w:type="dxa"/>
+          <w:bottom w:w="0" w:type="dxa"/>
           <w:right w:w="108" w:type="dxa"/>
         </w:tblCellMar>
       </w:tblPr>
@@ -12581,7 +13319,9 @@
           </w:tblBorders>
           <w:tblLayout w:type="fixed"/>
           <w:tblCellMar>
+            <w:top w:w="0" w:type="dxa"/>
             <w:left w:w="108" w:type="dxa"/>
+            <w:bottom w:w="0" w:type="dxa"/>
             <w:right w:w="108" w:type="dxa"/>
           </w:tblCellMar>
         </w:tblPrEx>
@@ -12680,7 +13420,9 @@
           </w:tblBorders>
           <w:tblLayout w:type="fixed"/>
           <w:tblCellMar>
+            <w:top w:w="0" w:type="dxa"/>
             <w:left w:w="108" w:type="dxa"/>
+            <w:bottom w:w="0" w:type="dxa"/>
             <w:right w:w="108" w:type="dxa"/>
           </w:tblCellMar>
         </w:tblPrEx>
@@ -12763,7 +13505,8 @@
                 <w:lang w:val="en-US" w:eastAsia="zh-CN"/>
               </w:rPr>
               <w:object>
-                <v:shape id="_x0000_i1202" o:spt="75" type="#_x0000_t75" style="height:14pt;width:31.9pt;" o:ole="t" filled="f" o:preferrelative="t" stroked="f" coordsize="21600,21600">
+                <v:shape id="_x0000_i1095" o:spt="75" type="#_x0000_t75" style="height:14pt;width:31.9pt;" o:ole="t" filled="f" o:preferrelative="t" stroked="f" coordsize="21600,21600">
+                  <v:path/>
                   <v:fill on="f" focussize="0,0"/>
                   <v:stroke on="f"/>
                   <v:imagedata r:id="rId105" o:title=""/>
@@ -12771,7 +13514,7 @@
                   <w10:wrap type="none"/>
                   <w10:anchorlock/>
                 </v:shape>
-                <o:OLEObject Type="Embed" ProgID="Equation.Ribbit" ShapeID="_x0000_i1202" DrawAspect="Content" ObjectID="_1468075795" r:id="rId104">
+                <o:OLEObject Type="Embed" ProgID="Equation.Ribbit" ShapeID="_x0000_i1095" DrawAspect="Content" ObjectID="_1468075795" r:id="rId104">
                   <o:LockedField>false</o:LockedField>
                 </o:OLEObject>
               </w:object>
@@ -12791,7 +13534,9 @@
           </w:tblBorders>
           <w:tblLayout w:type="fixed"/>
           <w:tblCellMar>
+            <w:top w:w="0" w:type="dxa"/>
             <w:left w:w="108" w:type="dxa"/>
+            <w:bottom w:w="0" w:type="dxa"/>
             <w:right w:w="108" w:type="dxa"/>
           </w:tblCellMar>
         </w:tblPrEx>
@@ -12874,7 +13619,7 @@
                 <w:lang w:val="en-US" w:eastAsia="zh-CN"/>
               </w:rPr>
               <w:object>
-                <v:shape id="_x0000_i1203" o:spt="75" alt="" type="#_x0000_t75" style="height:14pt;width:31.9pt;" o:ole="t" filled="f" o:preferrelative="t" stroked="f" coordsize="21600,21600">
+                <v:shape id="_x0000_i1096" o:spt="75" type="#_x0000_t75" style="height:14pt;width:31.9pt;" o:ole="t" filled="f" o:preferrelative="t" stroked="f" coordsize="21600,21600">
                   <v:path/>
                   <v:fill on="f" focussize="0,0"/>
                   <v:stroke on="f"/>
@@ -12883,7 +13628,7 @@
                   <w10:wrap type="none"/>
                   <w10:anchorlock/>
                 </v:shape>
-                <o:OLEObject Type="Embed" ProgID="Equation.Ribbit" ShapeID="_x0000_i1203" DrawAspect="Content" ObjectID="_1468075796" r:id="rId106">
+                <o:OLEObject Type="Embed" ProgID="Equation.Ribbit" ShapeID="_x0000_i1096" DrawAspect="Content" ObjectID="_1468075796" r:id="rId106">
                   <o:LockedField>false</o:LockedField>
                 </o:OLEObject>
               </w:object>
@@ -12903,7 +13648,9 @@
           </w:tblBorders>
           <w:tblLayout w:type="fixed"/>
           <w:tblCellMar>
+            <w:top w:w="0" w:type="dxa"/>
             <w:left w:w="108" w:type="dxa"/>
+            <w:bottom w:w="0" w:type="dxa"/>
             <w:right w:w="108" w:type="dxa"/>
           </w:tblCellMar>
         </w:tblPrEx>
@@ -13002,7 +13749,9 @@
           </w:tblBorders>
           <w:tblLayout w:type="fixed"/>
           <w:tblCellMar>
+            <w:top w:w="0" w:type="dxa"/>
             <w:left w:w="108" w:type="dxa"/>
+            <w:bottom w:w="0" w:type="dxa"/>
             <w:right w:w="108" w:type="dxa"/>
           </w:tblCellMar>
         </w:tblPrEx>
@@ -13085,7 +13834,7 @@
                 <w:lang w:val="en-US" w:eastAsia="zh-CN"/>
               </w:rPr>
               <w:object>
-                <v:shape id="_x0000_i1204" o:spt="75" alt="" type="#_x0000_t75" style="height:14pt;width:33.7pt;" o:ole="t" filled="f" o:preferrelative="t" stroked="f" coordsize="21600,21600">
+                <v:shape id="_x0000_i1097" o:spt="75" type="#_x0000_t75" style="height:14pt;width:33.7pt;" o:ole="t" filled="f" o:preferrelative="t" stroked="f" coordsize="21600,21600">
                   <v:path/>
                   <v:fill on="f" focussize="0,0"/>
                   <v:stroke on="f"/>
@@ -13094,7 +13843,7 @@
                   <w10:wrap type="none"/>
                   <w10:anchorlock/>
                 </v:shape>
-                <o:OLEObject Type="Embed" ProgID="Equation.Ribbit" ShapeID="_x0000_i1204" DrawAspect="Content" ObjectID="_1468075797" r:id="rId108">
+                <o:OLEObject Type="Embed" ProgID="Equation.Ribbit" ShapeID="_x0000_i1097" DrawAspect="Content" ObjectID="_1468075797" r:id="rId108">
                   <o:LockedField>false</o:LockedField>
                 </o:OLEObject>
               </w:object>
@@ -13398,7 +14147,7 @@
                 <w:lang w:val="en-US" w:eastAsia="zh-CN"/>
               </w:rPr>
               <w:object>
-                <v:shape id="_x0000_i1205" o:spt="75" alt="" type="#_x0000_t75" style="height:14pt;width:40.4pt;" o:ole="t" filled="f" o:preferrelative="t" stroked="f" coordsize="21600,21600">
+                <v:shape id="_x0000_i1098" o:spt="75" type="#_x0000_t75" style="height:14pt;width:40.4pt;" o:ole="t" filled="f" o:preferrelative="t" stroked="f" coordsize="21600,21600">
                   <v:path/>
                   <v:fill on="f" focussize="0,0"/>
                   <v:stroke on="f"/>
@@ -13407,7 +14156,7 @@
                   <w10:wrap type="none"/>
                   <w10:anchorlock/>
                 </v:shape>
-                <o:OLEObject Type="Embed" ProgID="Equation.Ribbit" ShapeID="_x0000_i1205" DrawAspect="Content" ObjectID="_1468075798" r:id="rId110">
+                <o:OLEObject Type="Embed" ProgID="Equation.Ribbit" ShapeID="_x0000_i1098" DrawAspect="Content" ObjectID="_1468075798" r:id="rId110">
                   <o:LockedField>false</o:LockedField>
                 </o:OLEObject>
               </w:object>
@@ -13512,7 +14261,7 @@
                 <w:lang w:val="en-US" w:eastAsia="zh-CN"/>
               </w:rPr>
               <w:object>
-                <v:shape id="_x0000_i1206" o:spt="75" alt="" type="#_x0000_t75" style="height:14pt;width:40.4pt;" o:ole="t" filled="f" o:preferrelative="t" stroked="f" coordsize="21600,21600">
+                <v:shape id="_x0000_i1099" o:spt="75" type="#_x0000_t75" style="height:14pt;width:40.4pt;" o:ole="t" filled="f" o:preferrelative="t" stroked="f" coordsize="21600,21600">
                   <v:path/>
                   <v:fill on="f" focussize="0,0"/>
                   <v:stroke on="f"/>
@@ -13521,7 +14270,7 @@
                   <w10:wrap type="none"/>
                   <w10:anchorlock/>
                 </v:shape>
-                <o:OLEObject Type="Embed" ProgID="Equation.Ribbit" ShapeID="_x0000_i1206" DrawAspect="Content" ObjectID="_1468075799" r:id="rId112">
+                <o:OLEObject Type="Embed" ProgID="Equation.Ribbit" ShapeID="_x0000_i1099" DrawAspect="Content" ObjectID="_1468075799" r:id="rId112">
                   <o:LockedField>false</o:LockedField>
                 </o:OLEObject>
               </w:object>
@@ -13626,7 +14375,7 @@
                 <w:lang w:val="en-US" w:eastAsia="zh-CN"/>
               </w:rPr>
               <w:object>
-                <v:shape id="_x0000_i1208" o:spt="75" alt="" type="#_x0000_t75" style="height:14pt;width:40.4pt;" o:ole="t" filled="f" o:preferrelative="t" stroked="f" coordsize="21600,21600">
+                <v:shape id="_x0000_i1100" o:spt="75" type="#_x0000_t75" style="height:14pt;width:40.4pt;" o:ole="t" filled="f" o:preferrelative="t" stroked="f" coordsize="21600,21600">
                   <v:path/>
                   <v:fill on="f" focussize="0,0"/>
                   <v:stroke on="f"/>
@@ -13635,7 +14384,7 @@
                   <w10:wrap type="none"/>
                   <w10:anchorlock/>
                 </v:shape>
-                <o:OLEObject Type="Embed" ProgID="Equation.Ribbit" ShapeID="_x0000_i1208" DrawAspect="Content" ObjectID="_1468075800" r:id="rId114">
+                <o:OLEObject Type="Embed" ProgID="Equation.Ribbit" ShapeID="_x0000_i1100" DrawAspect="Content" ObjectID="_1468075800" r:id="rId114">
                   <o:LockedField>false</o:LockedField>
                 </o:OLEObject>
               </w:object>
@@ -13740,7 +14489,7 @@
                 <w:lang w:val="en-US" w:eastAsia="zh-CN"/>
               </w:rPr>
               <w:object>
-                <v:shape id="_x0000_i1209" o:spt="75" alt="" type="#_x0000_t75" style="height:14pt;width:40.4pt;" o:ole="t" filled="f" o:preferrelative="t" stroked="f" coordsize="21600,21600">
+                <v:shape id="_x0000_i1101" o:spt="75" type="#_x0000_t75" style="height:14pt;width:40.4pt;" o:ole="t" filled="f" o:preferrelative="t" stroked="f" coordsize="21600,21600">
                   <v:path/>
                   <v:fill on="f" focussize="0,0"/>
                   <v:stroke on="f"/>
@@ -13749,7 +14498,7 @@
                   <w10:wrap type="none"/>
                   <w10:anchorlock/>
                 </v:shape>
-                <o:OLEObject Type="Embed" ProgID="Equation.Ribbit" ShapeID="_x0000_i1209" DrawAspect="Content" ObjectID="_1468075801" r:id="rId116">
+                <o:OLEObject Type="Embed" ProgID="Equation.Ribbit" ShapeID="_x0000_i1101" DrawAspect="Content" ObjectID="_1468075801" r:id="rId116">
                   <o:LockedField>false</o:LockedField>
                 </o:OLEObject>
               </w:object>
@@ -13955,7 +14704,7 @@
                 <w:lang w:val="en-US" w:eastAsia="zh-CN"/>
               </w:rPr>
               <w:object>
-                <v:shape id="_x0000_i1210" o:spt="75" alt="" type="#_x0000_t75" style="height:14pt;width:42.2pt;" o:ole="t" filled="f" o:preferrelative="t" stroked="f" coordsize="21600,21600">
+                <v:shape id="_x0000_i1102" o:spt="75" type="#_x0000_t75" style="height:14pt;width:42.2pt;" o:ole="t" filled="f" o:preferrelative="t" stroked="f" coordsize="21600,21600">
                   <v:path/>
                   <v:fill on="f" focussize="0,0"/>
                   <v:stroke on="f"/>
@@ -13964,7 +14713,7 @@
                   <w10:wrap type="none"/>
                   <w10:anchorlock/>
                 </v:shape>
-                <o:OLEObject Type="Embed" ProgID="Equation.Ribbit" ShapeID="_x0000_i1210" DrawAspect="Content" ObjectID="_1468075802" r:id="rId118">
+                <o:OLEObject Type="Embed" ProgID="Equation.Ribbit" ShapeID="_x0000_i1102" DrawAspect="Content" ObjectID="_1468075802" r:id="rId118">
                   <o:LockedField>false</o:LockedField>
                 </o:OLEObject>
               </w:object>
@@ -14069,7 +14818,7 @@
                 <w:lang w:val="en-US" w:eastAsia="zh-CN"/>
               </w:rPr>
               <w:object>
-                <v:shape id="_x0000_i1207" o:spt="75" alt="" type="#_x0000_t75" style="height:14pt;width:42.2pt;" o:ole="t" filled="f" o:preferrelative="t" stroked="f" coordsize="21600,21600">
+                <v:shape id="_x0000_i1103" o:spt="75" type="#_x0000_t75" style="height:14pt;width:42.2pt;" o:ole="t" filled="f" o:preferrelative="t" stroked="f" coordsize="21600,21600">
                   <v:path/>
                   <v:fill on="f" focussize="0,0"/>
                   <v:stroke on="f"/>
@@ -14078,7 +14827,7 @@
                   <w10:wrap type="none"/>
                   <w10:anchorlock/>
                 </v:shape>
-                <o:OLEObject Type="Embed" ProgID="Equation.Ribbit" ShapeID="_x0000_i1207" DrawAspect="Content" ObjectID="_1468075803" r:id="rId120">
+                <o:OLEObject Type="Embed" ProgID="Equation.Ribbit" ShapeID="_x0000_i1103" DrawAspect="Content" ObjectID="_1468075803" r:id="rId120">
                   <o:LockedField>false</o:LockedField>
                 </o:OLEObject>
               </w:object>
@@ -14395,6 +15144,7 @@
         <w:jc w:val="both"/>
         <w:textAlignment w:val="auto"/>
       </w:pPr>
+      <w:bookmarkStart w:id="0" w:name="_GoBack"/>
       <w:r>
         <w:drawing>
           <wp:inline distT="0" distB="0" distL="114300" distR="114300">
@@ -14438,6 +15188,7 @@
           </wp:inline>
         </w:drawing>
       </w:r>
+      <w:bookmarkEnd w:id="0"/>
     </w:p>
     <w:p>
       <w:pPr>

</xml_diff>

<commit_message>
Add Potential Function method
</commit_message>
<xml_diff>
--- a/Thesis/毕业论文草稿.docx
+++ b/Thesis/毕业论文草稿.docx
@@ -1328,321 +1328,6 @@
           <w:lang w:val="en-US" w:eastAsia="zh-CN"/>
         </w:rPr>
       </w:pPr>
-      <w:r>
-        <w:rPr>
-          <w:rFonts w:hint="eastAsia"/>
-          <w:sz w:val="24"/>
-          <w:szCs w:val="24"/>
-          <w:lang w:val="en-US" w:eastAsia="zh-CN"/>
-        </w:rPr>
-        <w:t>随着软硬件质量与水平的提高，传感器与通信技术的发展，地面站与机载软件的质量都有了显著的提高，现有的无人机大多是遥控与跟踪预定的轨迹；但是高度自动化的无人机应该根据不同的环境制定相应的飞行轨迹，并且这些轨迹能够适应环境与机体自身动力学的约束，保证无人机能够顺利的按照轨迹飞行。</w:t>
-      </w:r>
-    </w:p>
-    <w:p>
-      <w:pPr>
-        <w:keepNext w:val="0"/>
-        <w:keepLines w:val="0"/>
-        <w:pageBreakBefore w:val="0"/>
-        <w:widowControl/>
-        <w:kinsoku/>
-        <w:wordWrap/>
-        <w:overflowPunct/>
-        <w:topLinePunct w:val="0"/>
-        <w:autoSpaceDE/>
-        <w:autoSpaceDN/>
-        <w:bidi w:val="0"/>
-        <w:adjustRightInd/>
-        <w:snapToGrid/>
-        <w:spacing w:line="360" w:lineRule="auto"/>
-        <w:ind w:firstLine="480" w:firstLineChars="200"/>
-        <w:jc w:val="both"/>
-        <w:textAlignment w:val="auto"/>
-        <w:rPr>
-          <w:rFonts w:hint="eastAsia"/>
-          <w:sz w:val="24"/>
-          <w:szCs w:val="24"/>
-          <w:lang w:val="en-US" w:eastAsia="zh-CN"/>
-        </w:rPr>
-      </w:pPr>
-      <w:r>
-        <w:rPr>
-          <w:rFonts w:hint="eastAsia"/>
-          <w:sz w:val="24"/>
-          <w:szCs w:val="24"/>
-          <w:lang w:val="en-US" w:eastAsia="zh-CN"/>
-        </w:rPr>
-        <w:t>数学家与计算机学家等研究人员在经历了多年的实践与研究之后，诞生了很多轨迹生成的技术，并且迅速产生很多的衍生算法；如何将物体在不触碰到障碍物的前提下，从初始状态移动到目标状态成为了机器人轨迹规划的最基本问题之一。从</w:t>
-      </w:r>
-      <w:r>
-        <w:rPr>
-          <w:rFonts w:hint="default"/>
-          <w:sz w:val="24"/>
-          <w:szCs w:val="24"/>
-          <w:lang w:val="en-US" w:eastAsia="zh-CN"/>
-        </w:rPr>
-        <w:t>Lozano-Pérez</w:t>
-      </w:r>
-      <w:r>
-        <w:rPr>
-          <w:rFonts w:hint="eastAsia"/>
-          <w:sz w:val="24"/>
-          <w:szCs w:val="24"/>
-          <w:lang w:val="en-US" w:eastAsia="zh-CN"/>
-        </w:rPr>
-        <w:t xml:space="preserve"> [xx] 在1979年引入空间规划（spatial planning）这一方法开始，不同的运动规划问题就转变为了在位形空间中寻找无碰撞路径的问题，并且使用了统一的数学方法进行了求解。之后，xxx [xx] 证明了运动规划问题是NP完全问题；现有的成熟的方法大多是一些经典算法的衍生版本，如路径图法（Roadmap），栅格法（Cell Decomposition），势场法（Potential Field）以及精确的数学规划法(Mathematical Programming)。理论上来讲，这些经典算法不是一定互斥的，在开发路径规划器的时候常常将其中一些结合在一起。</w:t>
-      </w:r>
-    </w:p>
-    <w:p>
-      <w:pPr>
-        <w:keepNext w:val="0"/>
-        <w:keepLines w:val="0"/>
-        <w:pageBreakBefore w:val="0"/>
-        <w:widowControl/>
-        <w:kinsoku/>
-        <w:wordWrap/>
-        <w:overflowPunct/>
-        <w:topLinePunct w:val="0"/>
-        <w:autoSpaceDE/>
-        <w:autoSpaceDN/>
-        <w:bidi w:val="0"/>
-        <w:adjustRightInd/>
-        <w:snapToGrid/>
-        <w:spacing w:line="360" w:lineRule="auto"/>
-        <w:ind w:firstLine="480" w:firstLineChars="200"/>
-        <w:jc w:val="both"/>
-        <w:textAlignment w:val="auto"/>
-        <w:rPr>
-          <w:rFonts w:hint="eastAsia"/>
-          <w:sz w:val="24"/>
-          <w:szCs w:val="24"/>
-          <w:lang w:val="en-US" w:eastAsia="zh-CN"/>
-        </w:rPr>
-      </w:pPr>
-      <w:r>
-        <w:rPr>
-          <w:rFonts w:hint="eastAsia"/>
-          <w:sz w:val="24"/>
-          <w:szCs w:val="24"/>
-          <w:lang w:val="en-US" w:eastAsia="zh-CN"/>
-        </w:rPr>
-        <w:t>在路径图法中我们在可行域中抽取可行点集合将其组成一个可行点网络或路径，并且搜索路径就局限于该网络中。利用路径图法我们可以将路径规划问题简化为图论搜索问题。比较有名的路径图法是可视图法（VG），Voronoi图法，Sihouette和次目标（Subgoal）网络。其中可视图法在原理上是将凸障碍物的顶点作为特征点，并且将各个障碍物之间的特征点互相链接起来构成可视图；Voronoi图法将空间切分成各个部分，其中每个部分包含靠近特定物体的点。</w:t>
-      </w:r>
-    </w:p>
-    <w:p>
-      <w:pPr>
-        <w:keepNext w:val="0"/>
-        <w:keepLines w:val="0"/>
-        <w:pageBreakBefore w:val="0"/>
-        <w:widowControl/>
-        <w:kinsoku/>
-        <w:wordWrap/>
-        <w:overflowPunct/>
-        <w:topLinePunct w:val="0"/>
-        <w:autoSpaceDE/>
-        <w:autoSpaceDN/>
-        <w:bidi w:val="0"/>
-        <w:adjustRightInd/>
-        <w:snapToGrid/>
-        <w:spacing w:line="360" w:lineRule="auto"/>
-        <w:ind w:firstLine="480" w:firstLineChars="200"/>
-        <w:jc w:val="both"/>
-        <w:textAlignment w:val="auto"/>
-        <w:rPr>
-          <w:rFonts w:hint="eastAsia"/>
-          <w:sz w:val="24"/>
-          <w:szCs w:val="24"/>
-          <w:lang w:val="en-US" w:eastAsia="zh-CN"/>
-        </w:rPr>
-      </w:pPr>
-      <w:r>
-        <w:rPr>
-          <w:rFonts w:hint="eastAsia"/>
-          <w:sz w:val="24"/>
-          <w:szCs w:val="24"/>
-          <w:lang w:val="en-US" w:eastAsia="zh-CN"/>
-        </w:rPr>
-        <w:t>在栅格法中，我们将可行域分解为简单格子集合并且计算出每个格子的邻居格子关系。从初始域到终止域的非碰撞路线将由互相连接的栅格网络计算出来，其实也可以简化为图论搜索的方法，使用栅格法的想法在 [xxx] 中实现了出来。</w:t>
-      </w:r>
-    </w:p>
-    <w:p>
-      <w:pPr>
-        <w:keepNext w:val="0"/>
-        <w:keepLines w:val="0"/>
-        <w:pageBreakBefore w:val="0"/>
-        <w:widowControl/>
-        <w:kinsoku/>
-        <w:wordWrap/>
-        <w:overflowPunct/>
-        <w:topLinePunct w:val="0"/>
-        <w:autoSpaceDE/>
-        <w:autoSpaceDN/>
-        <w:bidi w:val="0"/>
-        <w:adjustRightInd/>
-        <w:snapToGrid/>
-        <w:spacing w:line="360" w:lineRule="auto"/>
-        <w:ind w:firstLine="480" w:firstLineChars="200"/>
-        <w:jc w:val="both"/>
-        <w:textAlignment w:val="auto"/>
-        <w:rPr>
-          <w:rFonts w:hint="eastAsia"/>
-          <w:sz w:val="24"/>
-          <w:szCs w:val="24"/>
-          <w:lang w:val="en-US" w:eastAsia="zh-CN"/>
-        </w:rPr>
-      </w:pPr>
-      <w:r>
-        <w:rPr>
-          <w:rFonts w:hint="eastAsia"/>
-          <w:sz w:val="24"/>
-          <w:szCs w:val="24"/>
-          <w:lang w:val="en-US" w:eastAsia="zh-CN"/>
-        </w:rPr>
-        <w:t>势场法首先由 Oussama Khatib [xxx] 提出来，收到重力势场的启发，整个域可以整体建模为势场的互相叠加。整体势场是吸引势场域排斥势场的总和，其中吸引势场是目标域对机器人的吸引函数，排斥势场是障碍物对机器人的排斥函数。利用对域的整体建模生成了机器人由初始域向目标域前进的路径。</w:t>
-      </w:r>
-    </w:p>
-    <w:p>
-      <w:pPr>
-        <w:keepNext w:val="0"/>
-        <w:keepLines w:val="0"/>
-        <w:pageBreakBefore w:val="0"/>
-        <w:widowControl/>
-        <w:kinsoku/>
-        <w:wordWrap/>
-        <w:overflowPunct/>
-        <w:topLinePunct w:val="0"/>
-        <w:autoSpaceDE/>
-        <w:autoSpaceDN/>
-        <w:bidi w:val="0"/>
-        <w:adjustRightInd/>
-        <w:snapToGrid/>
-        <w:spacing w:line="360" w:lineRule="auto"/>
-        <w:ind w:firstLine="480" w:firstLineChars="200"/>
-        <w:jc w:val="both"/>
-        <w:textAlignment w:val="auto"/>
-        <w:rPr>
-          <w:rFonts w:hint="eastAsia"/>
-          <w:sz w:val="24"/>
-          <w:szCs w:val="24"/>
-          <w:lang w:val="en-US" w:eastAsia="zh-CN"/>
-        </w:rPr>
-      </w:pPr>
-      <w:r>
-        <w:rPr>
-          <w:rFonts w:hint="eastAsia"/>
-          <w:sz w:val="24"/>
-          <w:szCs w:val="24"/>
-          <w:lang w:val="en-US" w:eastAsia="zh-CN"/>
-        </w:rPr>
-        <w:t>路径规划的启发式方法也有很多种，比如概率路径图法、快速搜索随机树法、模拟退火方法、蚁群算法和粒子群算法等。启发式算法不能保证能求到解，但是如果他们能求解路径的话，速度将是经典算法的无法比拟的。</w:t>
-      </w:r>
-    </w:p>
-    <w:p>
-      <w:pPr>
-        <w:keepNext w:val="0"/>
-        <w:keepLines w:val="0"/>
-        <w:pageBreakBefore w:val="0"/>
-        <w:widowControl/>
-        <w:kinsoku/>
-        <w:wordWrap/>
-        <w:overflowPunct/>
-        <w:topLinePunct w:val="0"/>
-        <w:autoSpaceDE/>
-        <w:autoSpaceDN/>
-        <w:bidi w:val="0"/>
-        <w:adjustRightInd/>
-        <w:snapToGrid/>
-        <w:spacing w:line="360" w:lineRule="auto"/>
-        <w:ind w:firstLine="480" w:firstLineChars="200"/>
-        <w:jc w:val="both"/>
-        <w:textAlignment w:val="auto"/>
-        <w:rPr>
-          <w:rFonts w:hint="eastAsia"/>
-          <w:sz w:val="24"/>
-          <w:szCs w:val="24"/>
-          <w:lang w:val="en-US" w:eastAsia="zh-CN"/>
-        </w:rPr>
-      </w:pPr>
-      <w:r>
-        <w:rPr>
-          <w:rFonts w:hint="eastAsia"/>
-          <w:sz w:val="24"/>
-          <w:szCs w:val="24"/>
-          <w:lang w:val="en-US" w:eastAsia="zh-CN"/>
-        </w:rPr>
-        <w:t>我们还可以将启发式方法分为基于采样的方法和遗传算法；在基于采样的路径规划算法中，例如快速搜索随机树，没有必要对整个域进行建模，其在可行域中进行随机采样，并且将信息存入数据结构中，当目标域被采样得到之后，我们可以在已存储的数据结构中进行路径的搜索从而得到一条可行路径。基于采样的方法是概率完备但不是最优的方法，当然在不断的改进下还是得到了很大的进步。</w:t>
-      </w:r>
-    </w:p>
-    <w:p>
-      <w:pPr>
-        <w:keepNext w:val="0"/>
-        <w:keepLines w:val="0"/>
-        <w:pageBreakBefore w:val="0"/>
-        <w:widowControl/>
-        <w:kinsoku/>
-        <w:wordWrap/>
-        <w:overflowPunct/>
-        <w:topLinePunct w:val="0"/>
-        <w:autoSpaceDE/>
-        <w:autoSpaceDN/>
-        <w:bidi w:val="0"/>
-        <w:adjustRightInd/>
-        <w:snapToGrid/>
-        <w:spacing w:line="360" w:lineRule="auto"/>
-        <w:ind w:firstLine="480" w:firstLineChars="200"/>
-        <w:jc w:val="both"/>
-        <w:textAlignment w:val="auto"/>
-        <w:rPr>
-          <w:rFonts w:hint="eastAsia"/>
-          <w:sz w:val="24"/>
-          <w:szCs w:val="24"/>
-          <w:lang w:val="en-US" w:eastAsia="zh-CN"/>
-        </w:rPr>
-      </w:pPr>
-      <w:r>
-        <w:rPr>
-          <w:rFonts w:hint="eastAsia"/>
-          <w:sz w:val="24"/>
-          <w:szCs w:val="24"/>
-          <w:lang w:val="en-US" w:eastAsia="zh-CN"/>
-        </w:rPr>
-        <w:t>以蚁群算法为代表的遗传算法也是最近几年科研人员研究与改进的对象。第一个将蚁群算法应用在路径规划的例子在 [xxx] 中给出。蚁群算法模拟了蚁群的一些特性，将整个域进行了路径图建模，并且在始末点初始化两个蚁群，分别派出蚂蚁向始末点前进，并且留下信息素（信息素浓度会随着时间下降）；后面的蚂蚁根据自己周围信息素的浓度进行一定概率的选择；结果将在蚂蚁相遇或者分别找到目标点之后显示出来。实验结果表明遗传算法的结果能减少中间域的数量，当然是在可接受时间范围内。</w:t>
-      </w:r>
-    </w:p>
-    <w:p>
-      <w:pPr>
-        <w:keepNext w:val="0"/>
-        <w:keepLines w:val="0"/>
-        <w:pageBreakBefore w:val="0"/>
-        <w:widowControl/>
-        <w:kinsoku/>
-        <w:wordWrap/>
-        <w:overflowPunct/>
-        <w:topLinePunct w:val="0"/>
-        <w:autoSpaceDE/>
-        <w:autoSpaceDN/>
-        <w:bidi w:val="0"/>
-        <w:adjustRightInd/>
-        <w:snapToGrid/>
-        <w:spacing w:line="360" w:lineRule="auto"/>
-        <w:ind w:firstLine="480" w:firstLineChars="200"/>
-        <w:jc w:val="both"/>
-        <w:textAlignment w:val="auto"/>
-        <w:rPr>
-          <w:rFonts w:hint="eastAsia"/>
-          <w:sz w:val="24"/>
-          <w:szCs w:val="24"/>
-          <w:lang w:val="en-US" w:eastAsia="zh-CN"/>
-        </w:rPr>
-      </w:pPr>
-      <w:r>
-        <w:rPr>
-          <w:rFonts w:hint="eastAsia"/>
-          <w:sz w:val="24"/>
-          <w:szCs w:val="24"/>
-          <w:lang w:val="en-US" w:eastAsia="zh-CN"/>
-        </w:rPr>
-        <w:t>最近提出的一类用来解决路径规划的算法在实施起来十分的成功。基于采样的方法拥有概率的特性，具有概率以及求解完备性，本论文采用了基于采样的方法进行了无人机的路径规划任务。</w:t>
-      </w:r>
     </w:p>
     <w:p>
       <w:pPr>
@@ -2970,12 +2655,6 @@
             <w:insideV w:val="none" w:color="auto" w:sz="0" w:space="0"/>
           </w:tblBorders>
           <w:tblLayout w:type="fixed"/>
-          <w:tblCellMar>
-            <w:top w:w="0" w:type="dxa"/>
-            <w:left w:w="108" w:type="dxa"/>
-            <w:bottom w:w="0" w:type="dxa"/>
-            <w:right w:w="108" w:type="dxa"/>
-          </w:tblCellMar>
         </w:tblPrEx>
         <w:tc>
           <w:tcPr>
@@ -15060,6 +14739,8 @@
           <w:lang w:val="en-US" w:eastAsia="zh-CN"/>
         </w:rPr>
       </w:pPr>
+      <w:bookmarkStart w:id="0" w:name="_GoBack"/>
+      <w:bookmarkEnd w:id="0"/>
     </w:p>
     <w:p>
       <w:pPr>
@@ -15144,7 +14825,6 @@
         <w:jc w:val="both"/>
         <w:textAlignment w:val="auto"/>
       </w:pPr>
-      <w:bookmarkStart w:id="0" w:name="_GoBack"/>
       <w:r>
         <w:drawing>
           <wp:inline distT="0" distB="0" distL="114300" distR="114300">
@@ -15188,7 +14868,6 @@
           </wp:inline>
         </w:drawing>
       </w:r>
-      <w:bookmarkEnd w:id="0"/>
     </w:p>
     <w:p>
       <w:pPr>

</xml_diff>